<commit_message>
SRS Document (Presentation 1)
</commit_message>
<xml_diff>
--- a/Document/SRS.docx
+++ b/Document/SRS.docx
@@ -1605,6 +1605,15 @@
                 <w:szCs w:val="24"/>
               </w:rPr>
             </w:pPr>
+            <w:r>
+              <w:rPr>
+                <w:rFonts w:ascii="Times New Roman" w:eastAsia="Times New Roman" w:hAnsi="Times New Roman" w:cs="Times New Roman"/>
+                <w:b/>
+                <w:sz w:val="24"/>
+                <w:szCs w:val="24"/>
+              </w:rPr>
+              <w:t>1-3</w:t>
+            </w:r>
           </w:p>
         </w:tc>
       </w:tr>
@@ -1700,6 +1709,14 @@
                 <w:szCs w:val="24"/>
               </w:rPr>
             </w:pPr>
+            <w:r>
+              <w:rPr>
+                <w:rFonts w:ascii="Times New Roman" w:eastAsia="Times New Roman" w:hAnsi="Times New Roman" w:cs="Times New Roman"/>
+                <w:sz w:val="24"/>
+                <w:szCs w:val="24"/>
+              </w:rPr>
+              <w:t>1</w:t>
+            </w:r>
           </w:p>
         </w:tc>
       </w:tr>
@@ -1794,6 +1811,14 @@
                 <w:szCs w:val="24"/>
               </w:rPr>
             </w:pPr>
+            <w:r>
+              <w:rPr>
+                <w:rFonts w:ascii="Times New Roman" w:eastAsia="Times New Roman" w:hAnsi="Times New Roman" w:cs="Times New Roman"/>
+                <w:sz w:val="24"/>
+                <w:szCs w:val="24"/>
+              </w:rPr>
+              <w:t>1</w:t>
+            </w:r>
           </w:p>
         </w:tc>
       </w:tr>
@@ -1888,6 +1913,14 @@
                 <w:szCs w:val="24"/>
               </w:rPr>
             </w:pPr>
+            <w:r>
+              <w:rPr>
+                <w:rFonts w:ascii="Times New Roman" w:eastAsia="Times New Roman" w:hAnsi="Times New Roman" w:cs="Times New Roman"/>
+                <w:sz w:val="24"/>
+                <w:szCs w:val="24"/>
+              </w:rPr>
+              <w:t>3</w:t>
+            </w:r>
           </w:p>
         </w:tc>
       </w:tr>
@@ -1982,6 +2015,14 @@
                 <w:szCs w:val="24"/>
               </w:rPr>
             </w:pPr>
+            <w:r>
+              <w:rPr>
+                <w:rFonts w:ascii="Times New Roman" w:eastAsia="Times New Roman" w:hAnsi="Times New Roman" w:cs="Times New Roman"/>
+                <w:sz w:val="24"/>
+                <w:szCs w:val="24"/>
+              </w:rPr>
+              <w:t>3</w:t>
+            </w:r>
           </w:p>
         </w:tc>
       </w:tr>
@@ -2081,6 +2122,15 @@
                 <w:szCs w:val="24"/>
               </w:rPr>
             </w:pPr>
+            <w:r>
+              <w:rPr>
+                <w:rFonts w:ascii="Times New Roman" w:eastAsia="Times New Roman" w:hAnsi="Times New Roman" w:cs="Times New Roman"/>
+                <w:b/>
+                <w:sz w:val="24"/>
+                <w:szCs w:val="24"/>
+              </w:rPr>
+              <w:t>4</w:t>
+            </w:r>
           </w:p>
         </w:tc>
       </w:tr>
@@ -2183,6 +2233,14 @@
                 <w:szCs w:val="24"/>
               </w:rPr>
             </w:pPr>
+            <w:r>
+              <w:rPr>
+                <w:rFonts w:ascii="Times New Roman" w:eastAsia="Times New Roman" w:hAnsi="Times New Roman" w:cs="Times New Roman"/>
+                <w:sz w:val="24"/>
+                <w:szCs w:val="24"/>
+              </w:rPr>
+              <w:t>4</w:t>
+            </w:r>
           </w:p>
         </w:tc>
       </w:tr>
@@ -2325,6 +2383,14 @@
                 <w:szCs w:val="24"/>
               </w:rPr>
             </w:pPr>
+            <w:r>
+              <w:rPr>
+                <w:rFonts w:ascii="Times New Roman" w:eastAsia="Times New Roman" w:hAnsi="Times New Roman" w:cs="Times New Roman"/>
+                <w:sz w:val="24"/>
+                <w:szCs w:val="24"/>
+              </w:rPr>
+              <w:t>4</w:t>
+            </w:r>
           </w:p>
         </w:tc>
       </w:tr>
@@ -2459,6 +2525,14 @@
                 <w:szCs w:val="24"/>
               </w:rPr>
             </w:pPr>
+            <w:r>
+              <w:rPr>
+                <w:rFonts w:ascii="Times New Roman" w:eastAsia="Times New Roman" w:hAnsi="Times New Roman" w:cs="Times New Roman"/>
+                <w:sz w:val="24"/>
+                <w:szCs w:val="24"/>
+              </w:rPr>
+              <w:t>4</w:t>
+            </w:r>
           </w:p>
         </w:tc>
       </w:tr>
@@ -2558,6 +2632,15 @@
                 <w:szCs w:val="24"/>
               </w:rPr>
             </w:pPr>
+            <w:r>
+              <w:rPr>
+                <w:rFonts w:ascii="Times New Roman" w:eastAsia="Times New Roman" w:hAnsi="Times New Roman" w:cs="Times New Roman"/>
+                <w:b/>
+                <w:sz w:val="24"/>
+                <w:szCs w:val="24"/>
+              </w:rPr>
+              <w:t>4-5</w:t>
+            </w:r>
           </w:p>
         </w:tc>
       </w:tr>
@@ -2653,6 +2736,14 @@
                 <w:szCs w:val="24"/>
               </w:rPr>
             </w:pPr>
+            <w:r>
+              <w:rPr>
+                <w:rFonts w:ascii="Times New Roman" w:eastAsia="Times New Roman" w:hAnsi="Times New Roman" w:cs="Times New Roman"/>
+                <w:sz w:val="24"/>
+                <w:szCs w:val="24"/>
+              </w:rPr>
+              <w:t>4</w:t>
+            </w:r>
           </w:p>
         </w:tc>
       </w:tr>
@@ -2752,6 +2843,15 @@
                 <w:szCs w:val="24"/>
               </w:rPr>
             </w:pPr>
+            <w:r>
+              <w:rPr>
+                <w:rFonts w:ascii="Times New Roman" w:eastAsia="Times New Roman" w:hAnsi="Times New Roman" w:cs="Times New Roman"/>
+                <w:b/>
+                <w:sz w:val="24"/>
+                <w:szCs w:val="24"/>
+              </w:rPr>
+              <w:t>6-17</w:t>
+            </w:r>
           </w:p>
         </w:tc>
       </w:tr>
@@ -2847,6 +2947,14 @@
                 <w:szCs w:val="24"/>
               </w:rPr>
             </w:pPr>
+            <w:r>
+              <w:rPr>
+                <w:rFonts w:ascii="Times New Roman" w:eastAsia="Times New Roman" w:hAnsi="Times New Roman" w:cs="Times New Roman"/>
+                <w:sz w:val="24"/>
+                <w:szCs w:val="24"/>
+              </w:rPr>
+              <w:t>6</w:t>
+            </w:r>
           </w:p>
         </w:tc>
       </w:tr>
@@ -2941,6 +3049,14 @@
                 <w:szCs w:val="24"/>
               </w:rPr>
             </w:pPr>
+            <w:r>
+              <w:rPr>
+                <w:rFonts w:ascii="Times New Roman" w:eastAsia="Times New Roman" w:hAnsi="Times New Roman" w:cs="Times New Roman"/>
+                <w:sz w:val="24"/>
+                <w:szCs w:val="24"/>
+              </w:rPr>
+              <w:t>17</w:t>
+            </w:r>
           </w:p>
         </w:tc>
       </w:tr>
@@ -3040,6 +3156,24 @@
                 <w:szCs w:val="24"/>
               </w:rPr>
             </w:pPr>
+            <w:r>
+              <w:rPr>
+                <w:rFonts w:ascii="Times New Roman" w:eastAsia="Times New Roman" w:hAnsi="Times New Roman" w:cs="Times New Roman"/>
+                <w:b/>
+                <w:sz w:val="24"/>
+                <w:szCs w:val="24"/>
+              </w:rPr>
+              <w:t>18-</w:t>
+            </w:r>
+            <w:r>
+              <w:rPr>
+                <w:rFonts w:ascii="Times New Roman" w:eastAsia="Times New Roman" w:hAnsi="Times New Roman" w:cs="Times New Roman"/>
+                <w:b/>
+                <w:sz w:val="24"/>
+                <w:szCs w:val="24"/>
+              </w:rPr>
+              <w:t>25</w:t>
+            </w:r>
           </w:p>
         </w:tc>
       </w:tr>
@@ -3135,6 +3269,14 @@
                 <w:szCs w:val="24"/>
               </w:rPr>
             </w:pPr>
+            <w:r>
+              <w:rPr>
+                <w:rFonts w:ascii="Times New Roman" w:eastAsia="Times New Roman" w:hAnsi="Times New Roman" w:cs="Times New Roman"/>
+                <w:sz w:val="24"/>
+                <w:szCs w:val="24"/>
+              </w:rPr>
+              <w:t>18</w:t>
+            </w:r>
           </w:p>
         </w:tc>
       </w:tr>
@@ -3229,6 +3371,14 @@
                 <w:szCs w:val="24"/>
               </w:rPr>
             </w:pPr>
+            <w:r>
+              <w:rPr>
+                <w:rFonts w:ascii="Times New Roman" w:eastAsia="Times New Roman" w:hAnsi="Times New Roman" w:cs="Times New Roman"/>
+                <w:sz w:val="24"/>
+                <w:szCs w:val="24"/>
+              </w:rPr>
+              <w:t>22</w:t>
+            </w:r>
           </w:p>
         </w:tc>
       </w:tr>
@@ -3328,6 +3478,24 @@
                 <w:szCs w:val="24"/>
               </w:rPr>
             </w:pPr>
+            <w:r>
+              <w:rPr>
+                <w:rFonts w:ascii="Times New Roman" w:eastAsia="Times New Roman" w:hAnsi="Times New Roman" w:cs="Times New Roman"/>
+                <w:b/>
+                <w:sz w:val="24"/>
+                <w:szCs w:val="24"/>
+              </w:rPr>
+              <w:t>26</w:t>
+            </w:r>
+            <w:r>
+              <w:rPr>
+                <w:rFonts w:ascii="Times New Roman" w:eastAsia="Times New Roman" w:hAnsi="Times New Roman" w:cs="Times New Roman"/>
+                <w:b/>
+                <w:sz w:val="24"/>
+                <w:szCs w:val="24"/>
+              </w:rPr>
+              <w:t>-29</w:t>
+            </w:r>
           </w:p>
         </w:tc>
       </w:tr>
@@ -3424,6 +3592,14 @@
                 <w:szCs w:val="24"/>
               </w:rPr>
             </w:pPr>
+            <w:r>
+              <w:rPr>
+                <w:rFonts w:ascii="Times New Roman" w:eastAsia="Times New Roman" w:hAnsi="Times New Roman" w:cs="Times New Roman"/>
+                <w:sz w:val="24"/>
+                <w:szCs w:val="24"/>
+              </w:rPr>
+              <w:t>26</w:t>
+            </w:r>
           </w:p>
         </w:tc>
       </w:tr>
@@ -3540,6 +3716,37 @@
                 <w:szCs w:val="24"/>
               </w:rPr>
             </w:pPr>
+            <w:r>
+              <w:rPr>
+                <w:rFonts w:ascii="Times New Roman" w:eastAsia="Times New Roman" w:hAnsi="Times New Roman" w:cs="Times New Roman"/>
+                <w:sz w:val="24"/>
+                <w:szCs w:val="24"/>
+              </w:rPr>
+              <w:t>26</w:t>
+            </w:r>
+          </w:p>
+        </w:tc>
+      </w:tr>
+      <w:tr>
+        <w:trPr>
+          <w:trHeight w:val="288"/>
+        </w:trPr>
+        <w:tc>
+          <w:tcPr>
+            <w:tcW w:w="9010" w:type="dxa"/>
+            <w:gridSpan w:val="5"/>
+            <w:vAlign w:val="center"/>
+          </w:tcPr>
+          <w:p>
+            <w:pPr>
+              <w:spacing w:after="0" w:line="240" w:lineRule="auto"/>
+              <w:jc w:val="center"/>
+              <w:rPr>
+                <w:rFonts w:ascii="Times New Roman" w:eastAsia="Times New Roman" w:hAnsi="Times New Roman" w:cs="Times New Roman"/>
+                <w:sz w:val="24"/>
+                <w:szCs w:val="24"/>
+              </w:rPr>
+            </w:pPr>
           </w:p>
         </w:tc>
       </w:tr>
@@ -3550,101 +3757,7 @@
         <w:tc>
           <w:tcPr>
             <w:tcW w:w="1434" w:type="dxa"/>
-            <w:vMerge/>
             <w:vAlign w:val="center"/>
-          </w:tcPr>
-          <w:p>
-            <w:pPr>
-              <w:widowControl w:val="0"/>
-              <w:pBdr>
-                <w:top w:val="nil"/>
-                <w:left w:val="nil"/>
-                <w:bottom w:val="nil"/>
-                <w:right w:val="nil"/>
-                <w:between w:val="nil"/>
-              </w:pBdr>
-              <w:spacing w:after="0"/>
-              <w:rPr>
-                <w:rFonts w:ascii="Times New Roman" w:eastAsia="Times New Roman" w:hAnsi="Times New Roman" w:cs="Times New Roman"/>
-                <w:sz w:val="24"/>
-                <w:szCs w:val="24"/>
-              </w:rPr>
-            </w:pPr>
-          </w:p>
-        </w:tc>
-        <w:tc>
-          <w:tcPr>
-            <w:tcW w:w="705" w:type="dxa"/>
-            <w:vMerge/>
-          </w:tcPr>
-          <w:p>
-            <w:pPr>
-              <w:widowControl w:val="0"/>
-              <w:pBdr>
-                <w:top w:val="nil"/>
-                <w:left w:val="nil"/>
-                <w:bottom w:val="nil"/>
-                <w:right w:val="nil"/>
-                <w:between w:val="nil"/>
-              </w:pBdr>
-              <w:spacing w:after="0"/>
-              <w:rPr>
-                <w:rFonts w:ascii="Times New Roman" w:eastAsia="Times New Roman" w:hAnsi="Times New Roman" w:cs="Times New Roman"/>
-                <w:sz w:val="24"/>
-                <w:szCs w:val="24"/>
-              </w:rPr>
-            </w:pPr>
-          </w:p>
-        </w:tc>
-        <w:tc>
-          <w:tcPr>
-            <w:tcW w:w="756" w:type="dxa"/>
-          </w:tcPr>
-          <w:p>
-            <w:pPr>
-              <w:spacing w:after="0" w:line="240" w:lineRule="auto"/>
-              <w:rPr>
-                <w:rFonts w:ascii="Times New Roman" w:eastAsia="Times New Roman" w:hAnsi="Times New Roman" w:cs="Times New Roman"/>
-                <w:sz w:val="24"/>
-                <w:szCs w:val="24"/>
-              </w:rPr>
-            </w:pPr>
-            <w:r>
-              <w:rPr>
-                <w:rFonts w:ascii="Times New Roman" w:eastAsia="Times New Roman" w:hAnsi="Times New Roman" w:cs="Times New Roman"/>
-                <w:sz w:val="24"/>
-                <w:szCs w:val="24"/>
-              </w:rPr>
-              <w:t>6.1.2</w:t>
-            </w:r>
-          </w:p>
-        </w:tc>
-        <w:tc>
-          <w:tcPr>
-            <w:tcW w:w="4774" w:type="dxa"/>
-          </w:tcPr>
-          <w:p>
-            <w:pPr>
-              <w:spacing w:after="0" w:line="240" w:lineRule="auto"/>
-              <w:rPr>
-                <w:rFonts w:ascii="Times New Roman" w:eastAsia="Times New Roman" w:hAnsi="Times New Roman" w:cs="Times New Roman"/>
-                <w:sz w:val="24"/>
-                <w:szCs w:val="24"/>
-              </w:rPr>
-            </w:pPr>
-            <w:r>
-              <w:rPr>
-                <w:rFonts w:ascii="Times New Roman" w:eastAsia="Times New Roman" w:hAnsi="Times New Roman" w:cs="Times New Roman"/>
-                <w:sz w:val="24"/>
-                <w:szCs w:val="24"/>
-              </w:rPr>
-              <w:t>Data Dictionary</w:t>
-            </w:r>
-          </w:p>
-        </w:tc>
-        <w:tc>
-          <w:tcPr>
-            <w:tcW w:w="1341" w:type="dxa"/>
           </w:tcPr>
           <w:p>
             <w:pPr>
@@ -3652,22 +3765,51 @@
               <w:jc w:val="center"/>
               <w:rPr>
                 <w:rFonts w:ascii="Times New Roman" w:eastAsia="Times New Roman" w:hAnsi="Times New Roman" w:cs="Times New Roman"/>
-                <w:sz w:val="24"/>
-                <w:szCs w:val="24"/>
-              </w:rPr>
-            </w:pPr>
-          </w:p>
-        </w:tc>
-      </w:tr>
-      <w:tr>
-        <w:trPr>
-          <w:trHeight w:val="288"/>
-        </w:trPr>
-        <w:tc>
-          <w:tcPr>
-            <w:tcW w:w="9010" w:type="dxa"/>
-            <w:gridSpan w:val="5"/>
-            <w:vAlign w:val="center"/>
+                <w:b/>
+                <w:sz w:val="24"/>
+                <w:szCs w:val="24"/>
+              </w:rPr>
+            </w:pPr>
+            <w:r>
+              <w:rPr>
+                <w:rFonts w:ascii="Times New Roman" w:eastAsia="Times New Roman" w:hAnsi="Times New Roman" w:cs="Times New Roman"/>
+                <w:b/>
+                <w:sz w:val="24"/>
+                <w:szCs w:val="24"/>
+              </w:rPr>
+              <w:t>7</w:t>
+            </w:r>
+          </w:p>
+        </w:tc>
+        <w:tc>
+          <w:tcPr>
+            <w:tcW w:w="6235" w:type="dxa"/>
+            <w:gridSpan w:val="3"/>
+          </w:tcPr>
+          <w:p>
+            <w:pPr>
+              <w:spacing w:after="0" w:line="240" w:lineRule="auto"/>
+              <w:rPr>
+                <w:rFonts w:ascii="Times New Roman" w:eastAsia="Times New Roman" w:hAnsi="Times New Roman" w:cs="Times New Roman"/>
+                <w:b/>
+                <w:sz w:val="24"/>
+                <w:szCs w:val="24"/>
+              </w:rPr>
+            </w:pPr>
+            <w:r>
+              <w:rPr>
+                <w:rFonts w:ascii="Times New Roman" w:eastAsia="Times New Roman" w:hAnsi="Times New Roman" w:cs="Times New Roman"/>
+                <w:b/>
+                <w:sz w:val="24"/>
+                <w:szCs w:val="24"/>
+              </w:rPr>
+              <w:t>Future Enhancement</w:t>
+            </w:r>
+          </w:p>
+        </w:tc>
+        <w:tc>
+          <w:tcPr>
+            <w:tcW w:w="1341" w:type="dxa"/>
           </w:tcPr>
           <w:p>
             <w:pPr>
@@ -3675,10 +3817,20 @@
               <w:jc w:val="center"/>
               <w:rPr>
                 <w:rFonts w:ascii="Times New Roman" w:eastAsia="Times New Roman" w:hAnsi="Times New Roman" w:cs="Times New Roman"/>
-                <w:sz w:val="24"/>
-                <w:szCs w:val="24"/>
-              </w:rPr>
-            </w:pPr>
+                <w:b/>
+                <w:sz w:val="24"/>
+                <w:szCs w:val="24"/>
+              </w:rPr>
+            </w:pPr>
+            <w:r>
+              <w:rPr>
+                <w:rFonts w:ascii="Times New Roman" w:eastAsia="Times New Roman" w:hAnsi="Times New Roman" w:cs="Times New Roman"/>
+                <w:b/>
+                <w:sz w:val="24"/>
+                <w:szCs w:val="24"/>
+              </w:rPr>
+              <w:t>30</w:t>
+            </w:r>
           </w:p>
         </w:tc>
       </w:tr>
@@ -3689,8 +3841,38 @@
         <w:tc>
           <w:tcPr>
             <w:tcW w:w="1434" w:type="dxa"/>
-            <w:vMerge w:val="restart"/>
             <w:vAlign w:val="center"/>
+          </w:tcPr>
+          <w:p>
+            <w:pPr>
+              <w:spacing w:after="0" w:line="240" w:lineRule="auto"/>
+              <w:rPr>
+                <w:rFonts w:ascii="Times New Roman" w:eastAsia="Times New Roman" w:hAnsi="Times New Roman" w:cs="Times New Roman"/>
+                <w:sz w:val="24"/>
+                <w:szCs w:val="24"/>
+              </w:rPr>
+            </w:pPr>
+          </w:p>
+        </w:tc>
+        <w:tc>
+          <w:tcPr>
+            <w:tcW w:w="6235" w:type="dxa"/>
+            <w:gridSpan w:val="3"/>
+          </w:tcPr>
+          <w:p>
+            <w:pPr>
+              <w:spacing w:after="0" w:line="240" w:lineRule="auto"/>
+              <w:rPr>
+                <w:rFonts w:ascii="Times New Roman" w:eastAsia="Times New Roman" w:hAnsi="Times New Roman" w:cs="Times New Roman"/>
+                <w:sz w:val="24"/>
+                <w:szCs w:val="24"/>
+              </w:rPr>
+            </w:pPr>
+          </w:p>
+        </w:tc>
+        <w:tc>
+          <w:tcPr>
+            <w:tcW w:w="1341" w:type="dxa"/>
           </w:tcPr>
           <w:p>
             <w:pPr>
@@ -3698,59 +3880,6 @@
               <w:jc w:val="center"/>
               <w:rPr>
                 <w:rFonts w:ascii="Times New Roman" w:eastAsia="Times New Roman" w:hAnsi="Times New Roman" w:cs="Times New Roman"/>
-                <w:b/>
-                <w:sz w:val="24"/>
-                <w:szCs w:val="24"/>
-              </w:rPr>
-            </w:pPr>
-            <w:r>
-              <w:rPr>
-                <w:rFonts w:ascii="Times New Roman" w:eastAsia="Times New Roman" w:hAnsi="Times New Roman" w:cs="Times New Roman"/>
-                <w:b/>
-                <w:sz w:val="24"/>
-                <w:szCs w:val="24"/>
-              </w:rPr>
-              <w:t>7</w:t>
-            </w:r>
-          </w:p>
-        </w:tc>
-        <w:tc>
-          <w:tcPr>
-            <w:tcW w:w="6235" w:type="dxa"/>
-            <w:gridSpan w:val="3"/>
-          </w:tcPr>
-          <w:p>
-            <w:pPr>
-              <w:spacing w:after="0" w:line="240" w:lineRule="auto"/>
-              <w:rPr>
-                <w:rFonts w:ascii="Times New Roman" w:eastAsia="Times New Roman" w:hAnsi="Times New Roman" w:cs="Times New Roman"/>
-                <w:b/>
-                <w:sz w:val="24"/>
-                <w:szCs w:val="24"/>
-              </w:rPr>
-            </w:pPr>
-            <w:r>
-              <w:rPr>
-                <w:rFonts w:ascii="Times New Roman" w:eastAsia="Times New Roman" w:hAnsi="Times New Roman" w:cs="Times New Roman"/>
-                <w:b/>
-                <w:sz w:val="24"/>
-                <w:szCs w:val="24"/>
-              </w:rPr>
-              <w:t>System Implementation</w:t>
-            </w:r>
-          </w:p>
-        </w:tc>
-        <w:tc>
-          <w:tcPr>
-            <w:tcW w:w="1341" w:type="dxa"/>
-          </w:tcPr>
-          <w:p>
-            <w:pPr>
-              <w:spacing w:after="0" w:line="240" w:lineRule="auto"/>
-              <w:jc w:val="center"/>
-              <w:rPr>
-                <w:rFonts w:ascii="Times New Roman" w:eastAsia="Times New Roman" w:hAnsi="Times New Roman" w:cs="Times New Roman"/>
-                <w:b/>
                 <w:sz w:val="24"/>
                 <w:szCs w:val="24"/>
               </w:rPr>
@@ -3765,20 +3894,27 @@
         <w:tc>
           <w:tcPr>
             <w:tcW w:w="1434" w:type="dxa"/>
-            <w:vMerge/>
             <w:vAlign w:val="center"/>
           </w:tcPr>
           <w:p>
             <w:pPr>
-              <w:widowControl w:val="0"/>
-              <w:pBdr>
-                <w:top w:val="nil"/>
-                <w:left w:val="nil"/>
-                <w:bottom w:val="nil"/>
-                <w:right w:val="nil"/>
-                <w:between w:val="nil"/>
-              </w:pBdr>
-              <w:spacing w:after="0"/>
+              <w:spacing w:after="0" w:line="240" w:lineRule="auto"/>
+              <w:rPr>
+                <w:rFonts w:ascii="Times New Roman" w:eastAsia="Times New Roman" w:hAnsi="Times New Roman" w:cs="Times New Roman"/>
+                <w:sz w:val="24"/>
+                <w:szCs w:val="24"/>
+              </w:rPr>
+            </w:pPr>
+          </w:p>
+        </w:tc>
+        <w:tc>
+          <w:tcPr>
+            <w:tcW w:w="6235" w:type="dxa"/>
+            <w:gridSpan w:val="3"/>
+          </w:tcPr>
+          <w:p>
+            <w:pPr>
+              <w:spacing w:after="0" w:line="240" w:lineRule="auto"/>
               <w:rPr>
                 <w:rFonts w:ascii="Times New Roman" w:eastAsia="Times New Roman" w:hAnsi="Times New Roman" w:cs="Times New Roman"/>
                 <w:b/>
@@ -3786,11 +3922,20 @@
                 <w:szCs w:val="24"/>
               </w:rPr>
             </w:pPr>
-          </w:p>
-        </w:tc>
-        <w:tc>
-          <w:tcPr>
-            <w:tcW w:w="705" w:type="dxa"/>
+            <w:r>
+              <w:rPr>
+                <w:rFonts w:ascii="Times New Roman" w:eastAsia="Times New Roman" w:hAnsi="Times New Roman" w:cs="Times New Roman"/>
+                <w:b/>
+                <w:sz w:val="24"/>
+                <w:szCs w:val="24"/>
+              </w:rPr>
+              <w:t>Conclusion</w:t>
+            </w:r>
+          </w:p>
+        </w:tc>
+        <w:tc>
+          <w:tcPr>
+            <w:tcW w:w="1341" w:type="dxa"/>
           </w:tcPr>
           <w:p>
             <w:pPr>
@@ -3798,6 +3943,7 @@
               <w:jc w:val="center"/>
               <w:rPr>
                 <w:rFonts w:ascii="Times New Roman" w:eastAsia="Times New Roman" w:hAnsi="Times New Roman" w:cs="Times New Roman"/>
+                <w:b/>
                 <w:sz w:val="24"/>
                 <w:szCs w:val="24"/>
               </w:rPr>
@@ -3805,73 +3951,12 @@
             <w:r>
               <w:rPr>
                 <w:rFonts w:ascii="Times New Roman" w:eastAsia="Times New Roman" w:hAnsi="Times New Roman" w:cs="Times New Roman"/>
-                <w:sz w:val="24"/>
-                <w:szCs w:val="24"/>
-              </w:rPr>
-              <w:t>7.1</w:t>
-            </w:r>
-          </w:p>
-        </w:tc>
-        <w:tc>
-          <w:tcPr>
-            <w:tcW w:w="5530" w:type="dxa"/>
-            <w:gridSpan w:val="2"/>
-          </w:tcPr>
-          <w:p>
-            <w:pPr>
-              <w:spacing w:after="0" w:line="240" w:lineRule="auto"/>
-              <w:rPr>
-                <w:rFonts w:ascii="Times New Roman" w:eastAsia="Times New Roman" w:hAnsi="Times New Roman" w:cs="Times New Roman"/>
-                <w:sz w:val="24"/>
-                <w:szCs w:val="24"/>
-              </w:rPr>
-            </w:pPr>
-            <w:r>
-              <w:rPr>
-                <w:rFonts w:ascii="Times New Roman" w:eastAsia="Times New Roman" w:hAnsi="Times New Roman" w:cs="Times New Roman"/>
-                <w:sz w:val="24"/>
-                <w:szCs w:val="24"/>
-              </w:rPr>
-              <w:t>Screenshots</w:t>
-            </w:r>
-          </w:p>
-        </w:tc>
-        <w:tc>
-          <w:tcPr>
-            <w:tcW w:w="1341" w:type="dxa"/>
-          </w:tcPr>
-          <w:p>
-            <w:pPr>
-              <w:spacing w:after="0" w:line="240" w:lineRule="auto"/>
-              <w:jc w:val="center"/>
-              <w:rPr>
-                <w:rFonts w:ascii="Times New Roman" w:eastAsia="Times New Roman" w:hAnsi="Times New Roman" w:cs="Times New Roman"/>
-                <w:sz w:val="24"/>
-                <w:szCs w:val="24"/>
-              </w:rPr>
-            </w:pPr>
-          </w:p>
-        </w:tc>
-      </w:tr>
-      <w:tr>
-        <w:trPr>
-          <w:trHeight w:val="288"/>
-        </w:trPr>
-        <w:tc>
-          <w:tcPr>
-            <w:tcW w:w="9010" w:type="dxa"/>
-            <w:gridSpan w:val="5"/>
-          </w:tcPr>
-          <w:p>
-            <w:pPr>
-              <w:spacing w:after="0" w:line="240" w:lineRule="auto"/>
-              <w:jc w:val="center"/>
-              <w:rPr>
-                <w:rFonts w:ascii="Times New Roman" w:eastAsia="Times New Roman" w:hAnsi="Times New Roman" w:cs="Times New Roman"/>
-                <w:sz w:val="24"/>
-                <w:szCs w:val="24"/>
-              </w:rPr>
-            </w:pPr>
+                <w:b/>
+                <w:sz w:val="24"/>
+                <w:szCs w:val="24"/>
+              </w:rPr>
+              <w:t>30</w:t>
+            </w:r>
           </w:p>
         </w:tc>
       </w:tr>
@@ -3882,8 +3967,39 @@
         <w:tc>
           <w:tcPr>
             <w:tcW w:w="1434" w:type="dxa"/>
-            <w:vMerge w:val="restart"/>
             <w:vAlign w:val="center"/>
+          </w:tcPr>
+          <w:p>
+            <w:pPr>
+              <w:spacing w:after="0" w:line="240" w:lineRule="auto"/>
+              <w:rPr>
+                <w:rFonts w:ascii="Times New Roman" w:eastAsia="Times New Roman" w:hAnsi="Times New Roman" w:cs="Times New Roman"/>
+                <w:sz w:val="24"/>
+                <w:szCs w:val="24"/>
+              </w:rPr>
+            </w:pPr>
+          </w:p>
+        </w:tc>
+        <w:tc>
+          <w:tcPr>
+            <w:tcW w:w="6235" w:type="dxa"/>
+            <w:gridSpan w:val="3"/>
+          </w:tcPr>
+          <w:p>
+            <w:pPr>
+              <w:spacing w:after="0" w:line="240" w:lineRule="auto"/>
+              <w:rPr>
+                <w:rFonts w:ascii="Times New Roman" w:eastAsia="Times New Roman" w:hAnsi="Times New Roman" w:cs="Times New Roman"/>
+                <w:b/>
+                <w:sz w:val="24"/>
+                <w:szCs w:val="24"/>
+              </w:rPr>
+            </w:pPr>
+          </w:p>
+        </w:tc>
+        <w:tc>
+          <w:tcPr>
+            <w:tcW w:w="1341" w:type="dxa"/>
           </w:tcPr>
           <w:p>
             <w:pPr>
@@ -3891,59 +4007,6 @@
               <w:jc w:val="center"/>
               <w:rPr>
                 <w:rFonts w:ascii="Times New Roman" w:eastAsia="Times New Roman" w:hAnsi="Times New Roman" w:cs="Times New Roman"/>
-                <w:b/>
-                <w:sz w:val="24"/>
-                <w:szCs w:val="24"/>
-              </w:rPr>
-            </w:pPr>
-            <w:r>
-              <w:rPr>
-                <w:rFonts w:ascii="Times New Roman" w:eastAsia="Times New Roman" w:hAnsi="Times New Roman" w:cs="Times New Roman"/>
-                <w:b/>
-                <w:sz w:val="24"/>
-                <w:szCs w:val="24"/>
-              </w:rPr>
-              <w:t>8</w:t>
-            </w:r>
-          </w:p>
-        </w:tc>
-        <w:tc>
-          <w:tcPr>
-            <w:tcW w:w="6235" w:type="dxa"/>
-            <w:gridSpan w:val="3"/>
-          </w:tcPr>
-          <w:p>
-            <w:pPr>
-              <w:spacing w:after="0" w:line="240" w:lineRule="auto"/>
-              <w:rPr>
-                <w:rFonts w:ascii="Times New Roman" w:eastAsia="Times New Roman" w:hAnsi="Times New Roman" w:cs="Times New Roman"/>
-                <w:b/>
-                <w:sz w:val="24"/>
-                <w:szCs w:val="24"/>
-              </w:rPr>
-            </w:pPr>
-            <w:r>
-              <w:rPr>
-                <w:rFonts w:ascii="Times New Roman" w:eastAsia="Times New Roman" w:hAnsi="Times New Roman" w:cs="Times New Roman"/>
-                <w:b/>
-                <w:sz w:val="24"/>
-                <w:szCs w:val="24"/>
-              </w:rPr>
-              <w:t>Testing</w:t>
-            </w:r>
-          </w:p>
-        </w:tc>
-        <w:tc>
-          <w:tcPr>
-            <w:tcW w:w="1341" w:type="dxa"/>
-          </w:tcPr>
-          <w:p>
-            <w:pPr>
-              <w:spacing w:after="0" w:line="240" w:lineRule="auto"/>
-              <w:jc w:val="center"/>
-              <w:rPr>
-                <w:rFonts w:ascii="Times New Roman" w:eastAsia="Times New Roman" w:hAnsi="Times New Roman" w:cs="Times New Roman"/>
-                <w:b/>
                 <w:sz w:val="24"/>
                 <w:szCs w:val="24"/>
               </w:rPr>
@@ -3958,20 +4021,27 @@
         <w:tc>
           <w:tcPr>
             <w:tcW w:w="1434" w:type="dxa"/>
-            <w:vMerge/>
             <w:vAlign w:val="center"/>
           </w:tcPr>
           <w:p>
             <w:pPr>
-              <w:widowControl w:val="0"/>
-              <w:pBdr>
-                <w:top w:val="nil"/>
-                <w:left w:val="nil"/>
-                <w:bottom w:val="nil"/>
-                <w:right w:val="nil"/>
-                <w:between w:val="nil"/>
-              </w:pBdr>
-              <w:spacing w:after="0"/>
+              <w:spacing w:after="0" w:line="240" w:lineRule="auto"/>
+              <w:rPr>
+                <w:rFonts w:ascii="Times New Roman" w:eastAsia="Times New Roman" w:hAnsi="Times New Roman" w:cs="Times New Roman"/>
+                <w:sz w:val="24"/>
+                <w:szCs w:val="24"/>
+              </w:rPr>
+            </w:pPr>
+          </w:p>
+        </w:tc>
+        <w:tc>
+          <w:tcPr>
+            <w:tcW w:w="6235" w:type="dxa"/>
+            <w:gridSpan w:val="3"/>
+          </w:tcPr>
+          <w:p>
+            <w:pPr>
+              <w:spacing w:after="0" w:line="240" w:lineRule="auto"/>
               <w:rPr>
                 <w:rFonts w:ascii="Times New Roman" w:eastAsia="Times New Roman" w:hAnsi="Times New Roman" w:cs="Times New Roman"/>
                 <w:b/>
@@ -3979,52 +4049,14 @@
                 <w:szCs w:val="24"/>
               </w:rPr>
             </w:pPr>
-          </w:p>
-        </w:tc>
-        <w:tc>
-          <w:tcPr>
-            <w:tcW w:w="705" w:type="dxa"/>
-          </w:tcPr>
-          <w:p>
-            <w:pPr>
-              <w:spacing w:after="0" w:line="240" w:lineRule="auto"/>
+            <w:r>
               <w:rPr>
                 <w:rFonts w:ascii="Times New Roman" w:eastAsia="Times New Roman" w:hAnsi="Times New Roman" w:cs="Times New Roman"/>
-                <w:sz w:val="24"/>
-                <w:szCs w:val="24"/>
-              </w:rPr>
-            </w:pPr>
-            <w:r>
-              <w:rPr>
-                <w:rFonts w:ascii="Times New Roman" w:eastAsia="Times New Roman" w:hAnsi="Times New Roman" w:cs="Times New Roman"/>
-                <w:sz w:val="24"/>
-                <w:szCs w:val="24"/>
-              </w:rPr>
-              <w:t>8.1</w:t>
-            </w:r>
-          </w:p>
-        </w:tc>
-        <w:tc>
-          <w:tcPr>
-            <w:tcW w:w="5530" w:type="dxa"/>
-            <w:gridSpan w:val="2"/>
-          </w:tcPr>
-          <w:p>
-            <w:pPr>
-              <w:spacing w:after="0" w:line="240" w:lineRule="auto"/>
-              <w:rPr>
-                <w:rFonts w:ascii="Times New Roman" w:eastAsia="Times New Roman" w:hAnsi="Times New Roman" w:cs="Times New Roman"/>
-                <w:sz w:val="24"/>
-                <w:szCs w:val="24"/>
-              </w:rPr>
-            </w:pPr>
-            <w:r>
-              <w:rPr>
-                <w:rFonts w:ascii="Times New Roman" w:eastAsia="Times New Roman" w:hAnsi="Times New Roman" w:cs="Times New Roman"/>
-                <w:sz w:val="24"/>
-                <w:szCs w:val="24"/>
-              </w:rPr>
-              <w:t>Test Cases</w:t>
+                <w:b/>
+                <w:sz w:val="24"/>
+                <w:szCs w:val="24"/>
+              </w:rPr>
+              <w:t>Bibliography</w:t>
             </w:r>
           </w:p>
         </w:tc>
@@ -4038,343 +4070,20 @@
               <w:jc w:val="center"/>
               <w:rPr>
                 <w:rFonts w:ascii="Times New Roman" w:eastAsia="Times New Roman" w:hAnsi="Times New Roman" w:cs="Times New Roman"/>
-                <w:sz w:val="24"/>
-                <w:szCs w:val="24"/>
-              </w:rPr>
-            </w:pPr>
-          </w:p>
-        </w:tc>
-      </w:tr>
-      <w:tr>
-        <w:trPr>
-          <w:trHeight w:val="288"/>
-        </w:trPr>
-        <w:tc>
-          <w:tcPr>
-            <w:tcW w:w="9010" w:type="dxa"/>
-            <w:gridSpan w:val="5"/>
-            <w:vAlign w:val="center"/>
-          </w:tcPr>
-          <w:p>
-            <w:pPr>
-              <w:spacing w:after="0" w:line="240" w:lineRule="auto"/>
-              <w:jc w:val="center"/>
-              <w:rPr>
-                <w:rFonts w:ascii="Times New Roman" w:eastAsia="Times New Roman" w:hAnsi="Times New Roman" w:cs="Times New Roman"/>
-                <w:sz w:val="24"/>
-                <w:szCs w:val="24"/>
-              </w:rPr>
-            </w:pPr>
-          </w:p>
-        </w:tc>
-      </w:tr>
-      <w:tr>
-        <w:trPr>
-          <w:trHeight w:val="331"/>
-        </w:trPr>
-        <w:tc>
-          <w:tcPr>
-            <w:tcW w:w="1434" w:type="dxa"/>
-            <w:vAlign w:val="center"/>
-          </w:tcPr>
-          <w:p>
-            <w:pPr>
-              <w:spacing w:after="0" w:line="240" w:lineRule="auto"/>
-              <w:jc w:val="center"/>
+                <w:b/>
+                <w:sz w:val="24"/>
+                <w:szCs w:val="24"/>
+              </w:rPr>
+            </w:pPr>
+            <w:r>
               <w:rPr>
                 <w:rFonts w:ascii="Times New Roman" w:eastAsia="Times New Roman" w:hAnsi="Times New Roman" w:cs="Times New Roman"/>
                 <w:b/>
                 <w:sz w:val="24"/>
                 <w:szCs w:val="24"/>
               </w:rPr>
-            </w:pPr>
-            <w:r>
-              <w:rPr>
-                <w:rFonts w:ascii="Times New Roman" w:eastAsia="Times New Roman" w:hAnsi="Times New Roman" w:cs="Times New Roman"/>
-                <w:b/>
-                <w:sz w:val="24"/>
-                <w:szCs w:val="24"/>
-              </w:rPr>
-              <w:t>9</w:t>
-            </w:r>
-          </w:p>
-        </w:tc>
-        <w:tc>
-          <w:tcPr>
-            <w:tcW w:w="6235" w:type="dxa"/>
-            <w:gridSpan w:val="3"/>
-          </w:tcPr>
-          <w:p>
-            <w:pPr>
-              <w:spacing w:after="0" w:line="240" w:lineRule="auto"/>
-              <w:rPr>
-                <w:rFonts w:ascii="Times New Roman" w:eastAsia="Times New Roman" w:hAnsi="Times New Roman" w:cs="Times New Roman"/>
-                <w:b/>
-                <w:sz w:val="24"/>
-                <w:szCs w:val="24"/>
-              </w:rPr>
-            </w:pPr>
-            <w:r>
-              <w:rPr>
-                <w:rFonts w:ascii="Times New Roman" w:eastAsia="Times New Roman" w:hAnsi="Times New Roman" w:cs="Times New Roman"/>
-                <w:b/>
-                <w:sz w:val="24"/>
-                <w:szCs w:val="24"/>
-              </w:rPr>
-              <w:t>Future Enhancement</w:t>
-            </w:r>
-          </w:p>
-        </w:tc>
-        <w:tc>
-          <w:tcPr>
-            <w:tcW w:w="1341" w:type="dxa"/>
-          </w:tcPr>
-          <w:p>
-            <w:pPr>
-              <w:spacing w:after="0" w:line="240" w:lineRule="auto"/>
-              <w:jc w:val="center"/>
-              <w:rPr>
-                <w:rFonts w:ascii="Times New Roman" w:eastAsia="Times New Roman" w:hAnsi="Times New Roman" w:cs="Times New Roman"/>
-                <w:b/>
-                <w:sz w:val="24"/>
-                <w:szCs w:val="24"/>
-              </w:rPr>
-            </w:pPr>
-          </w:p>
-        </w:tc>
-      </w:tr>
-      <w:tr>
-        <w:trPr>
-          <w:trHeight w:val="331"/>
-        </w:trPr>
-        <w:tc>
-          <w:tcPr>
-            <w:tcW w:w="1434" w:type="dxa"/>
-            <w:vAlign w:val="center"/>
-          </w:tcPr>
-          <w:p>
-            <w:pPr>
-              <w:spacing w:after="0" w:line="240" w:lineRule="auto"/>
-              <w:rPr>
-                <w:rFonts w:ascii="Times New Roman" w:eastAsia="Times New Roman" w:hAnsi="Times New Roman" w:cs="Times New Roman"/>
-                <w:sz w:val="24"/>
-                <w:szCs w:val="24"/>
-              </w:rPr>
-            </w:pPr>
-          </w:p>
-        </w:tc>
-        <w:tc>
-          <w:tcPr>
-            <w:tcW w:w="6235" w:type="dxa"/>
-            <w:gridSpan w:val="3"/>
-          </w:tcPr>
-          <w:p>
-            <w:pPr>
-              <w:spacing w:after="0" w:line="240" w:lineRule="auto"/>
-              <w:rPr>
-                <w:rFonts w:ascii="Times New Roman" w:eastAsia="Times New Roman" w:hAnsi="Times New Roman" w:cs="Times New Roman"/>
-                <w:sz w:val="24"/>
-                <w:szCs w:val="24"/>
-              </w:rPr>
-            </w:pPr>
-          </w:p>
-        </w:tc>
-        <w:tc>
-          <w:tcPr>
-            <w:tcW w:w="1341" w:type="dxa"/>
-          </w:tcPr>
-          <w:p>
-            <w:pPr>
-              <w:spacing w:after="0" w:line="240" w:lineRule="auto"/>
-              <w:jc w:val="center"/>
-              <w:rPr>
-                <w:rFonts w:ascii="Times New Roman" w:eastAsia="Times New Roman" w:hAnsi="Times New Roman" w:cs="Times New Roman"/>
-                <w:sz w:val="24"/>
-                <w:szCs w:val="24"/>
-              </w:rPr>
-            </w:pPr>
-          </w:p>
-        </w:tc>
-      </w:tr>
-      <w:tr>
-        <w:trPr>
-          <w:trHeight w:val="331"/>
-        </w:trPr>
-        <w:tc>
-          <w:tcPr>
-            <w:tcW w:w="1434" w:type="dxa"/>
-            <w:vAlign w:val="center"/>
-          </w:tcPr>
-          <w:p>
-            <w:pPr>
-              <w:spacing w:after="0" w:line="240" w:lineRule="auto"/>
-              <w:rPr>
-                <w:rFonts w:ascii="Times New Roman" w:eastAsia="Times New Roman" w:hAnsi="Times New Roman" w:cs="Times New Roman"/>
-                <w:sz w:val="24"/>
-                <w:szCs w:val="24"/>
-              </w:rPr>
-            </w:pPr>
-          </w:p>
-        </w:tc>
-        <w:tc>
-          <w:tcPr>
-            <w:tcW w:w="6235" w:type="dxa"/>
-            <w:gridSpan w:val="3"/>
-          </w:tcPr>
-          <w:p>
-            <w:pPr>
-              <w:spacing w:after="0" w:line="240" w:lineRule="auto"/>
-              <w:rPr>
-                <w:rFonts w:ascii="Times New Roman" w:eastAsia="Times New Roman" w:hAnsi="Times New Roman" w:cs="Times New Roman"/>
-                <w:b/>
-                <w:sz w:val="24"/>
-                <w:szCs w:val="24"/>
-              </w:rPr>
-            </w:pPr>
-            <w:r>
-              <w:rPr>
-                <w:rFonts w:ascii="Times New Roman" w:eastAsia="Times New Roman" w:hAnsi="Times New Roman" w:cs="Times New Roman"/>
-                <w:b/>
-                <w:sz w:val="24"/>
-                <w:szCs w:val="24"/>
-              </w:rPr>
-              <w:t>Conclusion</w:t>
-            </w:r>
-          </w:p>
-        </w:tc>
-        <w:tc>
-          <w:tcPr>
-            <w:tcW w:w="1341" w:type="dxa"/>
-          </w:tcPr>
-          <w:p>
-            <w:pPr>
-              <w:spacing w:after="0" w:line="240" w:lineRule="auto"/>
-              <w:jc w:val="center"/>
-              <w:rPr>
-                <w:rFonts w:ascii="Times New Roman" w:eastAsia="Times New Roman" w:hAnsi="Times New Roman" w:cs="Times New Roman"/>
-                <w:b/>
-                <w:sz w:val="24"/>
-                <w:szCs w:val="24"/>
-              </w:rPr>
-            </w:pPr>
-          </w:p>
-        </w:tc>
-      </w:tr>
-      <w:tr>
-        <w:trPr>
-          <w:trHeight w:val="331"/>
-        </w:trPr>
-        <w:tc>
-          <w:tcPr>
-            <w:tcW w:w="1434" w:type="dxa"/>
-            <w:vAlign w:val="center"/>
-          </w:tcPr>
-          <w:p>
-            <w:pPr>
-              <w:spacing w:after="0" w:line="240" w:lineRule="auto"/>
-              <w:rPr>
-                <w:rFonts w:ascii="Times New Roman" w:eastAsia="Times New Roman" w:hAnsi="Times New Roman" w:cs="Times New Roman"/>
-                <w:sz w:val="24"/>
-                <w:szCs w:val="24"/>
-              </w:rPr>
-            </w:pPr>
-          </w:p>
-        </w:tc>
-        <w:tc>
-          <w:tcPr>
-            <w:tcW w:w="6235" w:type="dxa"/>
-            <w:gridSpan w:val="3"/>
-          </w:tcPr>
-          <w:p>
-            <w:pPr>
-              <w:spacing w:after="0" w:line="240" w:lineRule="auto"/>
-              <w:rPr>
-                <w:rFonts w:ascii="Times New Roman" w:eastAsia="Times New Roman" w:hAnsi="Times New Roman" w:cs="Times New Roman"/>
-                <w:b/>
-                <w:sz w:val="24"/>
-                <w:szCs w:val="24"/>
-              </w:rPr>
-            </w:pPr>
-          </w:p>
-        </w:tc>
-        <w:tc>
-          <w:tcPr>
-            <w:tcW w:w="1341" w:type="dxa"/>
-          </w:tcPr>
-          <w:p>
-            <w:pPr>
-              <w:spacing w:after="0" w:line="240" w:lineRule="auto"/>
-              <w:jc w:val="center"/>
-              <w:rPr>
-                <w:rFonts w:ascii="Times New Roman" w:eastAsia="Times New Roman" w:hAnsi="Times New Roman" w:cs="Times New Roman"/>
-                <w:sz w:val="24"/>
-                <w:szCs w:val="24"/>
-              </w:rPr>
-            </w:pPr>
-          </w:p>
-        </w:tc>
-      </w:tr>
-      <w:tr>
-        <w:trPr>
-          <w:trHeight w:val="331"/>
-        </w:trPr>
-        <w:tc>
-          <w:tcPr>
-            <w:tcW w:w="1434" w:type="dxa"/>
-            <w:vAlign w:val="center"/>
-          </w:tcPr>
-          <w:p>
-            <w:pPr>
-              <w:spacing w:after="0" w:line="240" w:lineRule="auto"/>
-              <w:rPr>
-                <w:rFonts w:ascii="Times New Roman" w:eastAsia="Times New Roman" w:hAnsi="Times New Roman" w:cs="Times New Roman"/>
-                <w:sz w:val="24"/>
-                <w:szCs w:val="24"/>
-              </w:rPr>
-            </w:pPr>
-          </w:p>
-        </w:tc>
-        <w:tc>
-          <w:tcPr>
-            <w:tcW w:w="6235" w:type="dxa"/>
-            <w:gridSpan w:val="3"/>
-          </w:tcPr>
-          <w:p>
-            <w:pPr>
-              <w:spacing w:after="0" w:line="240" w:lineRule="auto"/>
-              <w:rPr>
-                <w:rFonts w:ascii="Times New Roman" w:eastAsia="Times New Roman" w:hAnsi="Times New Roman" w:cs="Times New Roman"/>
-                <w:b/>
-                <w:sz w:val="24"/>
-                <w:szCs w:val="24"/>
-              </w:rPr>
-            </w:pPr>
-            <w:r>
-              <w:rPr>
-                <w:rFonts w:ascii="Times New Roman" w:eastAsia="Times New Roman" w:hAnsi="Times New Roman" w:cs="Times New Roman"/>
-                <w:b/>
-                <w:sz w:val="24"/>
-                <w:szCs w:val="24"/>
-              </w:rPr>
-              <w:t>Bibliography</w:t>
-            </w:r>
-          </w:p>
-        </w:tc>
-        <w:tc>
-          <w:tcPr>
-            <w:tcW w:w="1341" w:type="dxa"/>
-          </w:tcPr>
-          <w:p>
-            <w:pPr>
-              <w:spacing w:after="0" w:line="240" w:lineRule="auto"/>
-              <w:jc w:val="center"/>
-              <w:rPr>
-                <w:rFonts w:ascii="Times New Roman" w:eastAsia="Times New Roman" w:hAnsi="Times New Roman" w:cs="Times New Roman"/>
-                <w:b/>
-                <w:sz w:val="24"/>
-                <w:szCs w:val="24"/>
-              </w:rPr>
-            </w:pPr>
+              <w:t>30</w:t>
+            </w:r>
           </w:p>
         </w:tc>
       </w:tr>
@@ -4391,6 +4100,25 @@
           <w:szCs w:val="32"/>
         </w:rPr>
       </w:pPr>
+    </w:p>
+    <w:p>
+      <w:pPr>
+        <w:rPr>
+          <w:rFonts w:ascii="Times New Roman" w:eastAsia="Times New Roman" w:hAnsi="Times New Roman" w:cs="Times New Roman"/>
+          <w:b/>
+          <w:sz w:val="32"/>
+          <w:szCs w:val="32"/>
+        </w:rPr>
+      </w:pPr>
+      <w:r>
+        <w:rPr>
+          <w:rFonts w:ascii="Times New Roman" w:eastAsia="Times New Roman" w:hAnsi="Times New Roman" w:cs="Times New Roman"/>
+          <w:b/>
+          <w:sz w:val="32"/>
+          <w:szCs w:val="32"/>
+        </w:rPr>
+        <w:br w:type="page"/>
+      </w:r>
     </w:p>
     <w:p>
       <w:pPr>
@@ -4525,6 +4253,7 @@
         <w:tc>
           <w:tcPr>
             <w:tcW w:w="1432" w:type="dxa"/>
+            <w:vAlign w:val="center"/>
           </w:tcPr>
           <w:p>
             <w:pPr>
@@ -4536,11 +4265,20 @@
                 <w:szCs w:val="24"/>
               </w:rPr>
             </w:pPr>
+            <w:r>
+              <w:rPr>
+                <w:rFonts w:ascii="Times New Roman" w:eastAsia="Times New Roman" w:hAnsi="Times New Roman" w:cs="Times New Roman"/>
+                <w:sz w:val="24"/>
+                <w:szCs w:val="24"/>
+              </w:rPr>
+              <w:t>5.1.1</w:t>
+            </w:r>
           </w:p>
         </w:tc>
         <w:tc>
           <w:tcPr>
             <w:tcW w:w="6217" w:type="dxa"/>
+            <w:vAlign w:val="center"/>
           </w:tcPr>
           <w:p>
             <w:pPr>
@@ -4557,13 +4295,14 @@
                 <w:sz w:val="24"/>
                 <w:szCs w:val="24"/>
               </w:rPr>
-              <w:t>Use Case Diagram</w:t>
+              <w:t>Use Case Diagram for Billy Admin</w:t>
             </w:r>
           </w:p>
         </w:tc>
         <w:tc>
           <w:tcPr>
             <w:tcW w:w="1361" w:type="dxa"/>
+            <w:vAlign w:val="center"/>
           </w:tcPr>
           <w:p>
             <w:pPr>
@@ -4575,6 +4314,14 @@
                 <w:szCs w:val="24"/>
               </w:rPr>
             </w:pPr>
+            <w:r>
+              <w:rPr>
+                <w:rFonts w:ascii="Times New Roman" w:eastAsia="Times New Roman" w:hAnsi="Times New Roman" w:cs="Times New Roman"/>
+                <w:sz w:val="24"/>
+                <w:szCs w:val="24"/>
+              </w:rPr>
+              <w:t>18</w:t>
+            </w:r>
           </w:p>
         </w:tc>
       </w:tr>
@@ -4585,6 +4332,7 @@
         <w:tc>
           <w:tcPr>
             <w:tcW w:w="1432" w:type="dxa"/>
+            <w:vAlign w:val="center"/>
           </w:tcPr>
           <w:p>
             <w:pPr>
@@ -4596,11 +4344,28 @@
                 <w:szCs w:val="24"/>
               </w:rPr>
             </w:pPr>
+            <w:r>
+              <w:rPr>
+                <w:rFonts w:ascii="Times New Roman" w:eastAsia="Times New Roman" w:hAnsi="Times New Roman" w:cs="Times New Roman"/>
+                <w:sz w:val="24"/>
+                <w:szCs w:val="24"/>
+              </w:rPr>
+              <w:t>5.1.</w:t>
+            </w:r>
+            <w:r>
+              <w:rPr>
+                <w:rFonts w:ascii="Times New Roman" w:eastAsia="Times New Roman" w:hAnsi="Times New Roman" w:cs="Times New Roman"/>
+                <w:sz w:val="24"/>
+                <w:szCs w:val="24"/>
+              </w:rPr>
+              <w:t>2</w:t>
+            </w:r>
           </w:p>
         </w:tc>
         <w:tc>
           <w:tcPr>
             <w:tcW w:w="6217" w:type="dxa"/>
+            <w:vAlign w:val="center"/>
           </w:tcPr>
           <w:p>
             <w:pPr>
@@ -4611,11 +4376,28 @@
                 <w:szCs w:val="24"/>
               </w:rPr>
             </w:pPr>
+            <w:r>
+              <w:rPr>
+                <w:rFonts w:ascii="Times New Roman" w:eastAsia="Times New Roman" w:hAnsi="Times New Roman" w:cs="Times New Roman"/>
+                <w:sz w:val="24"/>
+                <w:szCs w:val="24"/>
+              </w:rPr>
+              <w:t xml:space="preserve">Use Case Diagram for Billy </w:t>
+            </w:r>
+            <w:r>
+              <w:rPr>
+                <w:rFonts w:ascii="Times New Roman" w:eastAsia="Times New Roman" w:hAnsi="Times New Roman" w:cs="Times New Roman"/>
+                <w:sz w:val="24"/>
+                <w:szCs w:val="24"/>
+              </w:rPr>
+              <w:t>Partner</w:t>
+            </w:r>
           </w:p>
         </w:tc>
         <w:tc>
           <w:tcPr>
             <w:tcW w:w="1361" w:type="dxa"/>
+            <w:vAlign w:val="center"/>
           </w:tcPr>
           <w:p>
             <w:pPr>
@@ -4627,6 +4409,14 @@
                 <w:szCs w:val="24"/>
               </w:rPr>
             </w:pPr>
+            <w:r>
+              <w:rPr>
+                <w:rFonts w:ascii="Times New Roman" w:eastAsia="Times New Roman" w:hAnsi="Times New Roman" w:cs="Times New Roman"/>
+                <w:sz w:val="24"/>
+                <w:szCs w:val="24"/>
+              </w:rPr>
+              <w:t>19</w:t>
+            </w:r>
           </w:p>
         </w:tc>
       </w:tr>
@@ -4637,6 +4427,7 @@
         <w:tc>
           <w:tcPr>
             <w:tcW w:w="1432" w:type="dxa"/>
+            <w:vAlign w:val="center"/>
           </w:tcPr>
           <w:p>
             <w:pPr>
@@ -4648,11 +4439,28 @@
                 <w:szCs w:val="24"/>
               </w:rPr>
             </w:pPr>
+            <w:r>
+              <w:rPr>
+                <w:rFonts w:ascii="Times New Roman" w:eastAsia="Times New Roman" w:hAnsi="Times New Roman" w:cs="Times New Roman"/>
+                <w:sz w:val="24"/>
+                <w:szCs w:val="24"/>
+              </w:rPr>
+              <w:t>5.1.</w:t>
+            </w:r>
+            <w:r>
+              <w:rPr>
+                <w:rFonts w:ascii="Times New Roman" w:eastAsia="Times New Roman" w:hAnsi="Times New Roman" w:cs="Times New Roman"/>
+                <w:sz w:val="24"/>
+                <w:szCs w:val="24"/>
+              </w:rPr>
+              <w:t>3</w:t>
+            </w:r>
           </w:p>
         </w:tc>
         <w:tc>
           <w:tcPr>
             <w:tcW w:w="6217" w:type="dxa"/>
+            <w:vAlign w:val="center"/>
           </w:tcPr>
           <w:p>
             <w:pPr>
@@ -4669,13 +4477,22 @@
                 <w:sz w:val="24"/>
                 <w:szCs w:val="24"/>
               </w:rPr>
-              <w:t>Activity Diagram</w:t>
+              <w:t xml:space="preserve">Use Case Diagram for Billy </w:t>
+            </w:r>
+            <w:r>
+              <w:rPr>
+                <w:rFonts w:ascii="Times New Roman" w:eastAsia="Times New Roman" w:hAnsi="Times New Roman" w:cs="Times New Roman"/>
+                <w:sz w:val="24"/>
+                <w:szCs w:val="24"/>
+              </w:rPr>
+              <w:t>Customer</w:t>
             </w:r>
           </w:p>
         </w:tc>
         <w:tc>
           <w:tcPr>
             <w:tcW w:w="1361" w:type="dxa"/>
+            <w:vAlign w:val="center"/>
           </w:tcPr>
           <w:p>
             <w:pPr>
@@ -4687,6 +4504,14 @@
                 <w:szCs w:val="24"/>
               </w:rPr>
             </w:pPr>
+            <w:r>
+              <w:rPr>
+                <w:rFonts w:ascii="Times New Roman" w:eastAsia="Times New Roman" w:hAnsi="Times New Roman" w:cs="Times New Roman"/>
+                <w:sz w:val="24"/>
+                <w:szCs w:val="24"/>
+              </w:rPr>
+              <w:t>20</w:t>
+            </w:r>
           </w:p>
         </w:tc>
       </w:tr>
@@ -4697,6 +4522,7 @@
         <w:tc>
           <w:tcPr>
             <w:tcW w:w="1432" w:type="dxa"/>
+            <w:vAlign w:val="center"/>
           </w:tcPr>
           <w:p>
             <w:pPr>
@@ -4708,11 +4534,28 @@
                 <w:szCs w:val="24"/>
               </w:rPr>
             </w:pPr>
+            <w:r>
+              <w:rPr>
+                <w:rFonts w:ascii="Times New Roman" w:eastAsia="Times New Roman" w:hAnsi="Times New Roman" w:cs="Times New Roman"/>
+                <w:sz w:val="24"/>
+                <w:szCs w:val="24"/>
+              </w:rPr>
+              <w:t>5.1.</w:t>
+            </w:r>
+            <w:r>
+              <w:rPr>
+                <w:rFonts w:ascii="Times New Roman" w:eastAsia="Times New Roman" w:hAnsi="Times New Roman" w:cs="Times New Roman"/>
+                <w:sz w:val="24"/>
+                <w:szCs w:val="24"/>
+              </w:rPr>
+              <w:t>4</w:t>
+            </w:r>
           </w:p>
         </w:tc>
         <w:tc>
           <w:tcPr>
             <w:tcW w:w="6217" w:type="dxa"/>
+            <w:vAlign w:val="center"/>
           </w:tcPr>
           <w:p>
             <w:pPr>
@@ -4723,11 +4566,28 @@
                 <w:szCs w:val="24"/>
               </w:rPr>
             </w:pPr>
+            <w:r>
+              <w:rPr>
+                <w:rFonts w:ascii="Times New Roman" w:eastAsia="Times New Roman" w:hAnsi="Times New Roman" w:cs="Times New Roman"/>
+                <w:sz w:val="24"/>
+                <w:szCs w:val="24"/>
+              </w:rPr>
+              <w:t xml:space="preserve">Use Case Diagram for Billy </w:t>
+            </w:r>
+            <w:r>
+              <w:rPr>
+                <w:rFonts w:ascii="Times New Roman" w:eastAsia="Times New Roman" w:hAnsi="Times New Roman" w:cs="Times New Roman"/>
+                <w:sz w:val="24"/>
+                <w:szCs w:val="24"/>
+              </w:rPr>
+              <w:t>Delivery Boy</w:t>
+            </w:r>
           </w:p>
         </w:tc>
         <w:tc>
           <w:tcPr>
             <w:tcW w:w="1361" w:type="dxa"/>
+            <w:vAlign w:val="center"/>
           </w:tcPr>
           <w:p>
             <w:pPr>
@@ -4739,315 +4599,14 @@
                 <w:szCs w:val="24"/>
               </w:rPr>
             </w:pPr>
-          </w:p>
-        </w:tc>
-      </w:tr>
-      <w:tr>
-        <w:tc>
-          <w:tcPr>
-            <w:tcW w:w="1432" w:type="dxa"/>
-          </w:tcPr>
-          <w:p>
-            <w:pPr>
-              <w:spacing w:after="0" w:line="240" w:lineRule="auto"/>
-              <w:jc w:val="center"/>
+            <w:r>
               <w:rPr>
                 <w:rFonts w:ascii="Times New Roman" w:eastAsia="Times New Roman" w:hAnsi="Times New Roman" w:cs="Times New Roman"/>
                 <w:sz w:val="24"/>
                 <w:szCs w:val="24"/>
               </w:rPr>
-            </w:pPr>
-          </w:p>
-        </w:tc>
-        <w:tc>
-          <w:tcPr>
-            <w:tcW w:w="6217" w:type="dxa"/>
-          </w:tcPr>
-          <w:p>
-            <w:pPr>
-              <w:spacing w:after="0" w:line="240" w:lineRule="auto"/>
-              <w:rPr>
-                <w:rFonts w:ascii="Times New Roman" w:eastAsia="Times New Roman" w:hAnsi="Times New Roman" w:cs="Times New Roman"/>
-                <w:sz w:val="24"/>
-                <w:szCs w:val="24"/>
-              </w:rPr>
-            </w:pPr>
-          </w:p>
-        </w:tc>
-        <w:tc>
-          <w:tcPr>
-            <w:tcW w:w="1361" w:type="dxa"/>
-          </w:tcPr>
-          <w:p>
-            <w:pPr>
-              <w:spacing w:after="0" w:line="240" w:lineRule="auto"/>
-              <w:jc w:val="center"/>
-              <w:rPr>
-                <w:rFonts w:ascii="Times New Roman" w:eastAsia="Times New Roman" w:hAnsi="Times New Roman" w:cs="Times New Roman"/>
-                <w:sz w:val="24"/>
-                <w:szCs w:val="24"/>
-              </w:rPr>
-            </w:pPr>
-          </w:p>
-        </w:tc>
-      </w:tr>
-    </w:tbl>
-    <w:p/>
-    <w:p>
-      <w:pPr>
-        <w:shd w:val="clear" w:color="auto" w:fill="FFFFFF"/>
-        <w:spacing w:after="0" w:line="360" w:lineRule="auto"/>
-        <w:jc w:val="center"/>
-        <w:rPr>
-          <w:rFonts w:ascii="Times New Roman" w:eastAsia="Times New Roman" w:hAnsi="Times New Roman" w:cs="Times New Roman"/>
-          <w:b/>
-          <w:sz w:val="32"/>
-          <w:szCs w:val="32"/>
-        </w:rPr>
-      </w:pPr>
-    </w:p>
-    <w:p>
-      <w:pPr>
-        <w:shd w:val="clear" w:color="auto" w:fill="FFFFFF"/>
-        <w:spacing w:after="0" w:line="360" w:lineRule="auto"/>
-        <w:jc w:val="center"/>
-        <w:rPr>
-          <w:rFonts w:ascii="Times New Roman" w:eastAsia="Times New Roman" w:hAnsi="Times New Roman" w:cs="Times New Roman"/>
-          <w:b/>
-          <w:sz w:val="32"/>
-          <w:szCs w:val="32"/>
-        </w:rPr>
-      </w:pPr>
-      <w:r>
-        <w:rPr>
-          <w:rFonts w:ascii="Times New Roman" w:eastAsia="Times New Roman" w:hAnsi="Times New Roman" w:cs="Times New Roman"/>
-          <w:b/>
-          <w:sz w:val="32"/>
-          <w:szCs w:val="32"/>
-        </w:rPr>
-        <w:t>List of Tables</w:t>
-      </w:r>
-    </w:p>
-    <w:tbl>
-      <w:tblPr>
-        <w:tblStyle w:val="a1"/>
-        <w:tblW w:w="9010" w:type="dxa"/>
-        <w:tblBorders>
-          <w:top w:val="dotted" w:sz="6" w:space="0" w:color="000000"/>
-          <w:left w:val="dotted" w:sz="6" w:space="0" w:color="000000"/>
-          <w:bottom w:val="dotted" w:sz="6" w:space="0" w:color="000000"/>
-          <w:right w:val="dotted" w:sz="6" w:space="0" w:color="000000"/>
-          <w:insideH w:val="dotted" w:sz="6" w:space="0" w:color="000000"/>
-          <w:insideV w:val="dotted" w:sz="6" w:space="0" w:color="000000"/>
-        </w:tblBorders>
-        <w:tblLayout w:type="fixed"/>
-        <w:tblLook w:val="0400" w:firstRow="0" w:lastRow="0" w:firstColumn="0" w:lastColumn="0" w:noHBand="0" w:noVBand="1"/>
-      </w:tblPr>
-      <w:tblGrid>
-        <w:gridCol w:w="1429"/>
-        <w:gridCol w:w="6220"/>
-        <w:gridCol w:w="1361"/>
-      </w:tblGrid>
-      <w:tr>
-        <w:trPr>
-          <w:trHeight w:val="417"/>
-        </w:trPr>
-        <w:tc>
-          <w:tcPr>
-            <w:tcW w:w="1429" w:type="dxa"/>
-          </w:tcPr>
-          <w:p>
-            <w:pPr>
-              <w:spacing w:after="0" w:line="240" w:lineRule="auto"/>
-              <w:jc w:val="center"/>
-              <w:rPr>
-                <w:rFonts w:ascii="Times New Roman" w:eastAsia="Times New Roman" w:hAnsi="Times New Roman" w:cs="Times New Roman"/>
-                <w:b/>
-                <w:sz w:val="24"/>
-                <w:szCs w:val="24"/>
-              </w:rPr>
-            </w:pPr>
-            <w:r>
-              <w:rPr>
-                <w:rFonts w:ascii="Times New Roman" w:eastAsia="Times New Roman" w:hAnsi="Times New Roman" w:cs="Times New Roman"/>
-                <w:b/>
-                <w:sz w:val="24"/>
-                <w:szCs w:val="24"/>
-              </w:rPr>
-              <w:t>Table no.</w:t>
-            </w:r>
-          </w:p>
-        </w:tc>
-        <w:tc>
-          <w:tcPr>
-            <w:tcW w:w="6220" w:type="dxa"/>
-          </w:tcPr>
-          <w:p>
-            <w:pPr>
-              <w:spacing w:after="0" w:line="240" w:lineRule="auto"/>
-              <w:jc w:val="center"/>
-              <w:rPr>
-                <w:rFonts w:ascii="Times New Roman" w:eastAsia="Times New Roman" w:hAnsi="Times New Roman" w:cs="Times New Roman"/>
-                <w:b/>
-                <w:sz w:val="24"/>
-                <w:szCs w:val="24"/>
-              </w:rPr>
-            </w:pPr>
-            <w:r>
-              <w:rPr>
-                <w:rFonts w:ascii="Times New Roman" w:eastAsia="Times New Roman" w:hAnsi="Times New Roman" w:cs="Times New Roman"/>
-                <w:b/>
-                <w:sz w:val="24"/>
-                <w:szCs w:val="24"/>
-              </w:rPr>
-              <w:t>Table Description</w:t>
-            </w:r>
-          </w:p>
-        </w:tc>
-        <w:tc>
-          <w:tcPr>
-            <w:tcW w:w="1361" w:type="dxa"/>
-          </w:tcPr>
-          <w:p>
-            <w:pPr>
-              <w:spacing w:after="0" w:line="240" w:lineRule="auto"/>
-              <w:jc w:val="center"/>
-              <w:rPr>
-                <w:rFonts w:ascii="Times New Roman" w:eastAsia="Times New Roman" w:hAnsi="Times New Roman" w:cs="Times New Roman"/>
-                <w:b/>
-                <w:sz w:val="24"/>
-                <w:szCs w:val="24"/>
-              </w:rPr>
-            </w:pPr>
-            <w:r>
-              <w:rPr>
-                <w:rFonts w:ascii="Times New Roman" w:eastAsia="Times New Roman" w:hAnsi="Times New Roman" w:cs="Times New Roman"/>
-                <w:b/>
-                <w:sz w:val="24"/>
-                <w:szCs w:val="24"/>
-              </w:rPr>
-              <w:t>Page no.</w:t>
-            </w:r>
-          </w:p>
-        </w:tc>
-      </w:tr>
-      <w:tr>
-        <w:trPr>
-          <w:trHeight w:val="363"/>
-        </w:trPr>
-        <w:tc>
-          <w:tcPr>
-            <w:tcW w:w="1429" w:type="dxa"/>
-          </w:tcPr>
-          <w:p>
-            <w:pPr>
-              <w:spacing w:after="0" w:line="240" w:lineRule="auto"/>
-              <w:jc w:val="center"/>
-              <w:rPr>
-                <w:rFonts w:ascii="Times New Roman" w:eastAsia="Times New Roman" w:hAnsi="Times New Roman" w:cs="Times New Roman"/>
-                <w:sz w:val="24"/>
-                <w:szCs w:val="24"/>
-              </w:rPr>
-            </w:pPr>
-          </w:p>
-        </w:tc>
-        <w:tc>
-          <w:tcPr>
-            <w:tcW w:w="6220" w:type="dxa"/>
-          </w:tcPr>
-          <w:p>
-            <w:pPr>
-              <w:spacing w:after="0" w:line="240" w:lineRule="auto"/>
-              <w:rPr>
-                <w:rFonts w:ascii="Times New Roman" w:eastAsia="Times New Roman" w:hAnsi="Times New Roman" w:cs="Times New Roman"/>
-                <w:sz w:val="24"/>
-                <w:szCs w:val="24"/>
-              </w:rPr>
-            </w:pPr>
-            <w:r>
-              <w:rPr>
-                <w:rFonts w:ascii="Times New Roman" w:eastAsia="Times New Roman" w:hAnsi="Times New Roman" w:cs="Times New Roman"/>
-                <w:sz w:val="24"/>
-                <w:szCs w:val="24"/>
-              </w:rPr>
-              <w:t>Data Dictionary</w:t>
-            </w:r>
-          </w:p>
-        </w:tc>
-        <w:tc>
-          <w:tcPr>
-            <w:tcW w:w="1361" w:type="dxa"/>
-          </w:tcPr>
-          <w:p>
-            <w:pPr>
-              <w:spacing w:after="0" w:line="240" w:lineRule="auto"/>
-              <w:jc w:val="center"/>
-              <w:rPr>
-                <w:rFonts w:ascii="Times New Roman" w:eastAsia="Times New Roman" w:hAnsi="Times New Roman" w:cs="Times New Roman"/>
-                <w:sz w:val="24"/>
-                <w:szCs w:val="24"/>
-              </w:rPr>
-            </w:pPr>
-          </w:p>
-        </w:tc>
-      </w:tr>
-      <w:tr>
-        <w:trPr>
-          <w:trHeight w:val="363"/>
-        </w:trPr>
-        <w:tc>
-          <w:tcPr>
-            <w:tcW w:w="1429" w:type="dxa"/>
-          </w:tcPr>
-          <w:p>
-            <w:pPr>
-              <w:spacing w:after="0" w:line="240" w:lineRule="auto"/>
-              <w:jc w:val="center"/>
-              <w:rPr>
-                <w:rFonts w:ascii="Times New Roman" w:eastAsia="Times New Roman" w:hAnsi="Times New Roman" w:cs="Times New Roman"/>
-                <w:sz w:val="24"/>
-                <w:szCs w:val="24"/>
-              </w:rPr>
-            </w:pPr>
-          </w:p>
-        </w:tc>
-        <w:tc>
-          <w:tcPr>
-            <w:tcW w:w="6220" w:type="dxa"/>
-          </w:tcPr>
-          <w:p>
-            <w:pPr>
-              <w:spacing w:after="0" w:line="240" w:lineRule="auto"/>
-              <w:rPr>
-                <w:rFonts w:ascii="Times New Roman" w:eastAsia="Times New Roman" w:hAnsi="Times New Roman" w:cs="Times New Roman"/>
-                <w:sz w:val="24"/>
-                <w:szCs w:val="24"/>
-              </w:rPr>
-            </w:pPr>
-            <w:r>
-              <w:rPr>
-                <w:rFonts w:ascii="Times New Roman" w:eastAsia="Times New Roman" w:hAnsi="Times New Roman" w:cs="Times New Roman"/>
-                <w:sz w:val="24"/>
-                <w:szCs w:val="24"/>
-              </w:rPr>
-              <w:t xml:space="preserve">Test Cases for Login </w:t>
-            </w:r>
-          </w:p>
-        </w:tc>
-        <w:tc>
-          <w:tcPr>
-            <w:tcW w:w="1361" w:type="dxa"/>
-          </w:tcPr>
-          <w:p>
-            <w:pPr>
-              <w:spacing w:after="0" w:line="240" w:lineRule="auto"/>
-              <w:jc w:val="center"/>
-              <w:rPr>
-                <w:rFonts w:ascii="Times New Roman" w:eastAsia="Times New Roman" w:hAnsi="Times New Roman" w:cs="Times New Roman"/>
-                <w:sz w:val="24"/>
-                <w:szCs w:val="24"/>
-              </w:rPr>
-            </w:pPr>
+              <w:t>21</w:t>
+            </w:r>
           </w:p>
         </w:tc>
       </w:tr>
@@ -5057,90 +4616,9 @@
         </w:trPr>
         <w:tc>
           <w:tcPr>
-            <w:tcW w:w="1429" w:type="dxa"/>
-          </w:tcPr>
-          <w:p>
-            <w:pPr>
-              <w:spacing w:after="0" w:line="240" w:lineRule="auto"/>
-              <w:jc w:val="center"/>
-              <w:rPr>
-                <w:rFonts w:ascii="Times New Roman" w:eastAsia="Times New Roman" w:hAnsi="Times New Roman" w:cs="Times New Roman"/>
-                <w:sz w:val="24"/>
-                <w:szCs w:val="24"/>
-              </w:rPr>
-            </w:pPr>
-          </w:p>
-        </w:tc>
-        <w:tc>
-          <w:tcPr>
-            <w:tcW w:w="6220" w:type="dxa"/>
-          </w:tcPr>
-          <w:p>
-            <w:pPr>
-              <w:spacing w:after="0" w:line="240" w:lineRule="auto"/>
-              <w:rPr>
-                <w:rFonts w:ascii="Times New Roman" w:eastAsia="Times New Roman" w:hAnsi="Times New Roman" w:cs="Times New Roman"/>
-                <w:sz w:val="24"/>
-                <w:szCs w:val="24"/>
-              </w:rPr>
-            </w:pPr>
-          </w:p>
-        </w:tc>
-        <w:tc>
-          <w:tcPr>
-            <w:tcW w:w="1361" w:type="dxa"/>
-          </w:tcPr>
-          <w:p>
-            <w:pPr>
-              <w:spacing w:after="0" w:line="240" w:lineRule="auto"/>
-              <w:jc w:val="center"/>
-              <w:rPr>
-                <w:rFonts w:ascii="Times New Roman" w:eastAsia="Times New Roman" w:hAnsi="Times New Roman" w:cs="Times New Roman"/>
-                <w:sz w:val="24"/>
-                <w:szCs w:val="24"/>
-              </w:rPr>
-            </w:pPr>
-          </w:p>
-        </w:tc>
-      </w:tr>
-      <w:tr>
-        <w:trPr>
-          <w:trHeight w:val="327"/>
-        </w:trPr>
-        <w:tc>
-          <w:tcPr>
-            <w:tcW w:w="1429" w:type="dxa"/>
-          </w:tcPr>
-          <w:p>
-            <w:pPr>
-              <w:spacing w:after="0" w:line="240" w:lineRule="auto"/>
-              <w:jc w:val="center"/>
-              <w:rPr>
-                <w:rFonts w:ascii="Times New Roman" w:eastAsia="Times New Roman" w:hAnsi="Times New Roman" w:cs="Times New Roman"/>
-                <w:sz w:val="24"/>
-                <w:szCs w:val="24"/>
-              </w:rPr>
-            </w:pPr>
-          </w:p>
-        </w:tc>
-        <w:tc>
-          <w:tcPr>
-            <w:tcW w:w="6220" w:type="dxa"/>
-          </w:tcPr>
-          <w:p>
-            <w:pPr>
-              <w:spacing w:after="0" w:line="240" w:lineRule="auto"/>
-              <w:rPr>
-                <w:rFonts w:ascii="Times New Roman" w:eastAsia="Times New Roman" w:hAnsi="Times New Roman" w:cs="Times New Roman"/>
-                <w:sz w:val="24"/>
-                <w:szCs w:val="24"/>
-              </w:rPr>
-            </w:pPr>
-          </w:p>
-        </w:tc>
-        <w:tc>
-          <w:tcPr>
-            <w:tcW w:w="1361" w:type="dxa"/>
+            <w:tcW w:w="9010" w:type="dxa"/>
+            <w:gridSpan w:val="3"/>
+            <w:vAlign w:val="center"/>
           </w:tcPr>
           <w:p>
             <w:pPr>
@@ -5161,7 +4639,8 @@
         </w:trPr>
         <w:tc>
           <w:tcPr>
-            <w:tcW w:w="1429" w:type="dxa"/>
+            <w:tcW w:w="1432" w:type="dxa"/>
+            <w:vAlign w:val="center"/>
           </w:tcPr>
           <w:p>
             <w:pPr>
@@ -5173,11 +4652,20 @@
                 <w:szCs w:val="24"/>
               </w:rPr>
             </w:pPr>
-          </w:p>
-        </w:tc>
-        <w:tc>
-          <w:tcPr>
-            <w:tcW w:w="6220" w:type="dxa"/>
+            <w:r>
+              <w:rPr>
+                <w:rFonts w:ascii="Times New Roman" w:eastAsia="Times New Roman" w:hAnsi="Times New Roman" w:cs="Times New Roman"/>
+                <w:sz w:val="24"/>
+                <w:szCs w:val="24"/>
+              </w:rPr>
+              <w:t>5.2.1</w:t>
+            </w:r>
+          </w:p>
+        </w:tc>
+        <w:tc>
+          <w:tcPr>
+            <w:tcW w:w="6217" w:type="dxa"/>
+            <w:vAlign w:val="center"/>
           </w:tcPr>
           <w:p>
             <w:pPr>
@@ -5188,11 +4676,20 @@
                 <w:szCs w:val="24"/>
               </w:rPr>
             </w:pPr>
+            <w:r>
+              <w:rPr>
+                <w:rFonts w:ascii="Times New Roman" w:eastAsia="Times New Roman" w:hAnsi="Times New Roman" w:cs="Times New Roman"/>
+                <w:sz w:val="24"/>
+                <w:szCs w:val="24"/>
+              </w:rPr>
+              <w:t>Activity Diagram for User Registration</w:t>
+            </w:r>
           </w:p>
         </w:tc>
         <w:tc>
           <w:tcPr>
             <w:tcW w:w="1361" w:type="dxa"/>
+            <w:vAlign w:val="center"/>
           </w:tcPr>
           <w:p>
             <w:pPr>
@@ -5204,13 +4701,25 @@
                 <w:szCs w:val="24"/>
               </w:rPr>
             </w:pPr>
+            <w:r>
+              <w:rPr>
+                <w:rFonts w:ascii="Times New Roman" w:eastAsia="Times New Roman" w:hAnsi="Times New Roman" w:cs="Times New Roman"/>
+                <w:sz w:val="24"/>
+                <w:szCs w:val="24"/>
+              </w:rPr>
+              <w:t>22</w:t>
+            </w:r>
           </w:p>
         </w:tc>
       </w:tr>
       <w:tr>
-        <w:tc>
-          <w:tcPr>
-            <w:tcW w:w="1429" w:type="dxa"/>
+        <w:trPr>
+          <w:trHeight w:val="345"/>
+        </w:trPr>
+        <w:tc>
+          <w:tcPr>
+            <w:tcW w:w="1432" w:type="dxa"/>
+            <w:vAlign w:val="center"/>
           </w:tcPr>
           <w:p>
             <w:pPr>
@@ -5222,11 +4731,28 @@
                 <w:szCs w:val="24"/>
               </w:rPr>
             </w:pPr>
-          </w:p>
-        </w:tc>
-        <w:tc>
-          <w:tcPr>
-            <w:tcW w:w="6220" w:type="dxa"/>
+            <w:r>
+              <w:rPr>
+                <w:rFonts w:ascii="Times New Roman" w:eastAsia="Times New Roman" w:hAnsi="Times New Roman" w:cs="Times New Roman"/>
+                <w:sz w:val="24"/>
+                <w:szCs w:val="24"/>
+              </w:rPr>
+              <w:t>5.2.</w:t>
+            </w:r>
+            <w:r>
+              <w:rPr>
+                <w:rFonts w:ascii="Times New Roman" w:eastAsia="Times New Roman" w:hAnsi="Times New Roman" w:cs="Times New Roman"/>
+                <w:sz w:val="24"/>
+                <w:szCs w:val="24"/>
+              </w:rPr>
+              <w:t>2</w:t>
+            </w:r>
+          </w:p>
+        </w:tc>
+        <w:tc>
+          <w:tcPr>
+            <w:tcW w:w="6217" w:type="dxa"/>
+            <w:vAlign w:val="center"/>
           </w:tcPr>
           <w:p>
             <w:pPr>
@@ -5237,11 +4763,28 @@
                 <w:szCs w:val="24"/>
               </w:rPr>
             </w:pPr>
+            <w:r>
+              <w:rPr>
+                <w:rFonts w:ascii="Times New Roman" w:eastAsia="Times New Roman" w:hAnsi="Times New Roman" w:cs="Times New Roman"/>
+                <w:sz w:val="24"/>
+                <w:szCs w:val="24"/>
+              </w:rPr>
+              <w:t xml:space="preserve">Activity Diagram for </w:t>
+            </w:r>
+            <w:r>
+              <w:rPr>
+                <w:rFonts w:ascii="Times New Roman" w:eastAsia="Times New Roman" w:hAnsi="Times New Roman" w:cs="Times New Roman"/>
+                <w:sz w:val="24"/>
+                <w:szCs w:val="24"/>
+              </w:rPr>
+              <w:t>Menu</w:t>
+            </w:r>
           </w:p>
         </w:tc>
         <w:tc>
           <w:tcPr>
             <w:tcW w:w="1361" w:type="dxa"/>
+            <w:vAlign w:val="center"/>
           </w:tcPr>
           <w:p>
             <w:pPr>
@@ -5253,6 +4796,201 @@
                 <w:szCs w:val="24"/>
               </w:rPr>
             </w:pPr>
+            <w:r>
+              <w:rPr>
+                <w:rFonts w:ascii="Times New Roman" w:eastAsia="Times New Roman" w:hAnsi="Times New Roman" w:cs="Times New Roman"/>
+                <w:sz w:val="24"/>
+                <w:szCs w:val="24"/>
+              </w:rPr>
+              <w:t>23</w:t>
+            </w:r>
+          </w:p>
+        </w:tc>
+      </w:tr>
+      <w:tr>
+        <w:trPr>
+          <w:trHeight w:val="345"/>
+        </w:trPr>
+        <w:tc>
+          <w:tcPr>
+            <w:tcW w:w="1432" w:type="dxa"/>
+            <w:vAlign w:val="center"/>
+          </w:tcPr>
+          <w:p>
+            <w:pPr>
+              <w:spacing w:after="0" w:line="240" w:lineRule="auto"/>
+              <w:jc w:val="center"/>
+              <w:rPr>
+                <w:rFonts w:ascii="Times New Roman" w:eastAsia="Times New Roman" w:hAnsi="Times New Roman" w:cs="Times New Roman"/>
+                <w:sz w:val="24"/>
+                <w:szCs w:val="24"/>
+              </w:rPr>
+            </w:pPr>
+            <w:r>
+              <w:rPr>
+                <w:rFonts w:ascii="Times New Roman" w:eastAsia="Times New Roman" w:hAnsi="Times New Roman" w:cs="Times New Roman"/>
+                <w:sz w:val="24"/>
+                <w:szCs w:val="24"/>
+              </w:rPr>
+              <w:t>5.2.</w:t>
+            </w:r>
+            <w:r>
+              <w:rPr>
+                <w:rFonts w:ascii="Times New Roman" w:eastAsia="Times New Roman" w:hAnsi="Times New Roman" w:cs="Times New Roman"/>
+                <w:sz w:val="24"/>
+                <w:szCs w:val="24"/>
+              </w:rPr>
+              <w:t>3</w:t>
+            </w:r>
+          </w:p>
+        </w:tc>
+        <w:tc>
+          <w:tcPr>
+            <w:tcW w:w="6217" w:type="dxa"/>
+            <w:vAlign w:val="center"/>
+          </w:tcPr>
+          <w:p>
+            <w:pPr>
+              <w:spacing w:after="0" w:line="240" w:lineRule="auto"/>
+              <w:rPr>
+                <w:rFonts w:ascii="Times New Roman" w:eastAsia="Times New Roman" w:hAnsi="Times New Roman" w:cs="Times New Roman"/>
+                <w:sz w:val="24"/>
+                <w:szCs w:val="24"/>
+              </w:rPr>
+            </w:pPr>
+            <w:r>
+              <w:rPr>
+                <w:rFonts w:ascii="Times New Roman" w:eastAsia="Times New Roman" w:hAnsi="Times New Roman" w:cs="Times New Roman"/>
+                <w:sz w:val="24"/>
+                <w:szCs w:val="24"/>
+              </w:rPr>
+              <w:t xml:space="preserve">Activity Diagram for </w:t>
+            </w:r>
+            <w:r>
+              <w:rPr>
+                <w:rFonts w:ascii="Times New Roman" w:eastAsia="Times New Roman" w:hAnsi="Times New Roman" w:cs="Times New Roman"/>
+                <w:sz w:val="24"/>
+                <w:szCs w:val="24"/>
+              </w:rPr>
+              <w:t>Checkout</w:t>
+            </w:r>
+          </w:p>
+        </w:tc>
+        <w:tc>
+          <w:tcPr>
+            <w:tcW w:w="1361" w:type="dxa"/>
+            <w:vAlign w:val="center"/>
+          </w:tcPr>
+          <w:p>
+            <w:pPr>
+              <w:spacing w:after="0" w:line="240" w:lineRule="auto"/>
+              <w:jc w:val="center"/>
+              <w:rPr>
+                <w:rFonts w:ascii="Times New Roman" w:eastAsia="Times New Roman" w:hAnsi="Times New Roman" w:cs="Times New Roman"/>
+                <w:sz w:val="24"/>
+                <w:szCs w:val="24"/>
+              </w:rPr>
+            </w:pPr>
+            <w:r>
+              <w:rPr>
+                <w:rFonts w:ascii="Times New Roman" w:eastAsia="Times New Roman" w:hAnsi="Times New Roman" w:cs="Times New Roman"/>
+                <w:sz w:val="24"/>
+                <w:szCs w:val="24"/>
+              </w:rPr>
+              <w:t>24</w:t>
+            </w:r>
+          </w:p>
+        </w:tc>
+      </w:tr>
+      <w:tr>
+        <w:tc>
+          <w:tcPr>
+            <w:tcW w:w="1432" w:type="dxa"/>
+            <w:vAlign w:val="center"/>
+          </w:tcPr>
+          <w:p>
+            <w:pPr>
+              <w:spacing w:after="0" w:line="240" w:lineRule="auto"/>
+              <w:jc w:val="center"/>
+              <w:rPr>
+                <w:rFonts w:ascii="Times New Roman" w:eastAsia="Times New Roman" w:hAnsi="Times New Roman" w:cs="Times New Roman"/>
+                <w:sz w:val="24"/>
+                <w:szCs w:val="24"/>
+              </w:rPr>
+            </w:pPr>
+            <w:r>
+              <w:rPr>
+                <w:rFonts w:ascii="Times New Roman" w:eastAsia="Times New Roman" w:hAnsi="Times New Roman" w:cs="Times New Roman"/>
+                <w:sz w:val="24"/>
+                <w:szCs w:val="24"/>
+              </w:rPr>
+              <w:t>5.2.</w:t>
+            </w:r>
+            <w:r>
+              <w:rPr>
+                <w:rFonts w:ascii="Times New Roman" w:eastAsia="Times New Roman" w:hAnsi="Times New Roman" w:cs="Times New Roman"/>
+                <w:sz w:val="24"/>
+                <w:szCs w:val="24"/>
+              </w:rPr>
+              <w:t>4</w:t>
+            </w:r>
+          </w:p>
+        </w:tc>
+        <w:tc>
+          <w:tcPr>
+            <w:tcW w:w="6217" w:type="dxa"/>
+            <w:vAlign w:val="center"/>
+          </w:tcPr>
+          <w:p>
+            <w:pPr>
+              <w:spacing w:after="0" w:line="240" w:lineRule="auto"/>
+              <w:rPr>
+                <w:rFonts w:ascii="Times New Roman" w:eastAsia="Times New Roman" w:hAnsi="Times New Roman" w:cs="Times New Roman"/>
+                <w:sz w:val="24"/>
+                <w:szCs w:val="24"/>
+              </w:rPr>
+            </w:pPr>
+            <w:r>
+              <w:rPr>
+                <w:rFonts w:ascii="Times New Roman" w:eastAsia="Times New Roman" w:hAnsi="Times New Roman" w:cs="Times New Roman"/>
+                <w:sz w:val="24"/>
+                <w:szCs w:val="24"/>
+              </w:rPr>
+              <w:t xml:space="preserve">Activity Diagram for </w:t>
+            </w:r>
+            <w:r>
+              <w:rPr>
+                <w:rFonts w:ascii="Times New Roman" w:eastAsia="Times New Roman" w:hAnsi="Times New Roman" w:cs="Times New Roman"/>
+                <w:sz w:val="24"/>
+                <w:szCs w:val="24"/>
+              </w:rPr>
+              <w:t>Change Password</w:t>
+            </w:r>
+          </w:p>
+        </w:tc>
+        <w:tc>
+          <w:tcPr>
+            <w:tcW w:w="1361" w:type="dxa"/>
+            <w:vAlign w:val="center"/>
+          </w:tcPr>
+          <w:p>
+            <w:pPr>
+              <w:spacing w:after="0" w:line="240" w:lineRule="auto"/>
+              <w:jc w:val="center"/>
+              <w:rPr>
+                <w:rFonts w:ascii="Times New Roman" w:eastAsia="Times New Roman" w:hAnsi="Times New Roman" w:cs="Times New Roman"/>
+                <w:sz w:val="24"/>
+                <w:szCs w:val="24"/>
+              </w:rPr>
+            </w:pPr>
+            <w:r>
+              <w:rPr>
+                <w:rFonts w:ascii="Times New Roman" w:eastAsia="Times New Roman" w:hAnsi="Times New Roman" w:cs="Times New Roman"/>
+                <w:sz w:val="24"/>
+                <w:szCs w:val="24"/>
+              </w:rPr>
+              <w:t>25</w:t>
+            </w:r>
           </w:p>
         </w:tc>
       </w:tr>
@@ -18797,7 +18535,25 @@
                 <w:sz w:val="24"/>
                 <w:szCs w:val="24"/>
               </w:rPr>
-              <w:t xml:space="preserve"> id, Item name, Item type, Item description, Item image, Add extra, Added on.</w:t>
+              <w:t xml:space="preserve"> id, Item name, Item type, Item description, Item image, </w:t>
+            </w:r>
+            <w:proofErr w:type="gramStart"/>
+            <w:r>
+              <w:rPr>
+                <w:rFonts w:ascii="Times New Roman" w:hAnsi="Times New Roman" w:cs="Times New Roman"/>
+                <w:sz w:val="24"/>
+                <w:szCs w:val="24"/>
+              </w:rPr>
+              <w:t>Add</w:t>
+            </w:r>
+            <w:proofErr w:type="gramEnd"/>
+            <w:r>
+              <w:rPr>
+                <w:rFonts w:ascii="Times New Roman" w:hAnsi="Times New Roman" w:cs="Times New Roman"/>
+                <w:sz w:val="24"/>
+                <w:szCs w:val="24"/>
+              </w:rPr>
+              <w:t xml:space="preserve"> extra, Added on.</w:t>
             </w:r>
           </w:p>
         </w:tc>
@@ -32037,7 +31793,7 @@
         </w:trPr>
         <w:tc>
           <w:tcPr>
-            <w:tcW w:w="982" w:type="dxa"/>
+            <w:tcW w:w="1052" w:type="dxa"/>
             <w:shd w:val="clear" w:color="auto" w:fill="auto"/>
           </w:tcPr>
           <w:p>
@@ -32065,7 +31821,7 @@
         </w:tc>
         <w:tc>
           <w:tcPr>
-            <w:tcW w:w="6390" w:type="dxa"/>
+            <w:tcW w:w="6842" w:type="dxa"/>
             <w:shd w:val="clear" w:color="auto" w:fill="auto"/>
           </w:tcPr>
           <w:p>
@@ -32093,7 +31849,7 @@
         </w:tc>
         <w:tc>
           <w:tcPr>
-            <w:tcW w:w="1638" w:type="dxa"/>
+            <w:tcW w:w="1754" w:type="dxa"/>
             <w:shd w:val="clear" w:color="auto" w:fill="auto"/>
           </w:tcPr>
           <w:p>
@@ -32127,12 +31883,13 @@
         </w:trPr>
         <w:tc>
           <w:tcPr>
-            <w:tcW w:w="982" w:type="dxa"/>
+            <w:tcW w:w="1052" w:type="dxa"/>
             <w:shd w:val="clear" w:color="auto" w:fill="auto"/>
           </w:tcPr>
           <w:p>
             <w:pPr>
               <w:spacing w:line="240" w:lineRule="auto"/>
+              <w:jc w:val="center"/>
               <w:rPr>
                 <w:rFonts w:ascii="Times New Roman" w:eastAsia="Times New Roman" w:hAnsi="Times New Roman" w:cs="Times New Roman"/>
                 <w:b/>
@@ -32153,7 +31910,7 @@
         </w:tc>
         <w:tc>
           <w:tcPr>
-            <w:tcW w:w="6390" w:type="dxa"/>
+            <w:tcW w:w="6842" w:type="dxa"/>
             <w:shd w:val="clear" w:color="auto" w:fill="auto"/>
           </w:tcPr>
           <w:p>
@@ -32172,13 +31929,29 @@
                 <w:sz w:val="24"/>
                 <w:szCs w:val="24"/>
               </w:rPr>
-              <w:t>This system has one feature called email validation. The user's entered email id is also verified by the system.</w:t>
-            </w:r>
-          </w:p>
-        </w:tc>
-        <w:tc>
-          <w:tcPr>
-            <w:tcW w:w="1638" w:type="dxa"/>
+              <w:t xml:space="preserve">This system has one feature called email </w:t>
+            </w:r>
+            <w:r>
+              <w:rPr>
+                <w:rFonts w:ascii="Times New Roman" w:eastAsia="Times New Roman" w:hAnsi="Times New Roman" w:cs="Times New Roman"/>
+                <w:sz w:val="24"/>
+                <w:szCs w:val="24"/>
+              </w:rPr>
+              <w:t>verification</w:t>
+            </w:r>
+            <w:r>
+              <w:rPr>
+                <w:rFonts w:ascii="Times New Roman" w:eastAsia="Times New Roman" w:hAnsi="Times New Roman" w:cs="Times New Roman"/>
+                <w:sz w:val="24"/>
+                <w:szCs w:val="24"/>
+              </w:rPr>
+              <w:t>. The user's entered email id is also verified by the system.</w:t>
+            </w:r>
+          </w:p>
+        </w:tc>
+        <w:tc>
+          <w:tcPr>
+            <w:tcW w:w="1754" w:type="dxa"/>
             <w:shd w:val="clear" w:color="auto" w:fill="auto"/>
           </w:tcPr>
           <w:p>
@@ -32209,12 +31982,13 @@
         </w:trPr>
         <w:tc>
           <w:tcPr>
-            <w:tcW w:w="982" w:type="dxa"/>
+            <w:tcW w:w="1052" w:type="dxa"/>
             <w:shd w:val="clear" w:color="auto" w:fill="auto"/>
           </w:tcPr>
           <w:p>
             <w:pPr>
               <w:spacing w:line="240" w:lineRule="auto"/>
+              <w:jc w:val="center"/>
               <w:rPr>
                 <w:rFonts w:ascii="Times New Roman" w:eastAsia="Times New Roman" w:hAnsi="Times New Roman" w:cs="Times New Roman"/>
                 <w:b/>
@@ -32235,7 +32009,7 @@
         </w:tc>
         <w:tc>
           <w:tcPr>
-            <w:tcW w:w="6390" w:type="dxa"/>
+            <w:tcW w:w="6842" w:type="dxa"/>
             <w:shd w:val="clear" w:color="auto" w:fill="auto"/>
           </w:tcPr>
           <w:p>
@@ -32260,7 +32034,7 @@
         </w:tc>
         <w:tc>
           <w:tcPr>
-            <w:tcW w:w="1638" w:type="dxa"/>
+            <w:tcW w:w="1754" w:type="dxa"/>
             <w:shd w:val="clear" w:color="auto" w:fill="auto"/>
           </w:tcPr>
           <w:p>
@@ -32291,12 +32065,13 @@
         </w:trPr>
         <w:tc>
           <w:tcPr>
-            <w:tcW w:w="982" w:type="dxa"/>
+            <w:tcW w:w="1052" w:type="dxa"/>
             <w:shd w:val="clear" w:color="auto" w:fill="auto"/>
           </w:tcPr>
           <w:p>
             <w:pPr>
               <w:spacing w:line="240" w:lineRule="auto"/>
+              <w:jc w:val="center"/>
               <w:rPr>
                 <w:rFonts w:ascii="Times New Roman" w:eastAsia="Times New Roman" w:hAnsi="Times New Roman" w:cs="Times New Roman"/>
                 <w:b/>
@@ -32317,7 +32092,7 @@
         </w:tc>
         <w:tc>
           <w:tcPr>
-            <w:tcW w:w="6390" w:type="dxa"/>
+            <w:tcW w:w="6842" w:type="dxa"/>
             <w:shd w:val="clear" w:color="auto" w:fill="auto"/>
           </w:tcPr>
           <w:p>
@@ -32336,13 +32111,29 @@
                 <w:sz w:val="24"/>
                 <w:szCs w:val="24"/>
               </w:rPr>
-              <w:t>We also improve the system security we use the 3-Tier architecture in the system.</w:t>
-            </w:r>
-          </w:p>
-        </w:tc>
-        <w:tc>
-          <w:tcPr>
-            <w:tcW w:w="1638" w:type="dxa"/>
+              <w:t xml:space="preserve">The architecture of our </w:t>
+            </w:r>
+            <w:r>
+              <w:rPr>
+                <w:rFonts w:ascii="Times New Roman" w:eastAsia="Times New Roman" w:hAnsi="Times New Roman" w:cs="Times New Roman"/>
+                <w:sz w:val="24"/>
+                <w:szCs w:val="24"/>
+              </w:rPr>
+              <w:t>system</w:t>
+            </w:r>
+            <w:r>
+              <w:rPr>
+                <w:rFonts w:ascii="Times New Roman" w:eastAsia="Times New Roman" w:hAnsi="Times New Roman" w:cs="Times New Roman"/>
+                <w:sz w:val="24"/>
+                <w:szCs w:val="24"/>
+              </w:rPr>
+              <w:t xml:space="preserve"> is based on a typical MVC model.</w:t>
+            </w:r>
+          </w:p>
+        </w:tc>
+        <w:tc>
+          <w:tcPr>
+            <w:tcW w:w="1754" w:type="dxa"/>
             <w:shd w:val="clear" w:color="auto" w:fill="auto"/>
           </w:tcPr>
           <w:p>
@@ -32362,88 +32153,6 @@
                 <w:szCs w:val="24"/>
               </w:rPr>
               <w:t>Security</w:t>
-            </w:r>
-          </w:p>
-        </w:tc>
-      </w:tr>
-      <w:tr>
-        <w:trPr>
-          <w:trHeight w:val="452"/>
-          <w:jc w:val="center"/>
-        </w:trPr>
-        <w:tc>
-          <w:tcPr>
-            <w:tcW w:w="982" w:type="dxa"/>
-            <w:shd w:val="clear" w:color="auto" w:fill="auto"/>
-          </w:tcPr>
-          <w:p>
-            <w:pPr>
-              <w:spacing w:line="240" w:lineRule="auto"/>
-              <w:rPr>
-                <w:rFonts w:ascii="Times New Roman" w:eastAsia="Times New Roman" w:hAnsi="Times New Roman" w:cs="Times New Roman"/>
-                <w:b/>
-                <w:sz w:val="24"/>
-                <w:szCs w:val="24"/>
-              </w:rPr>
-            </w:pPr>
-            <w:r>
-              <w:rPr>
-                <w:rFonts w:ascii="Times New Roman" w:eastAsia="Times New Roman" w:hAnsi="Times New Roman" w:cs="Times New Roman"/>
-                <w:b/>
-                <w:sz w:val="24"/>
-                <w:szCs w:val="24"/>
-              </w:rPr>
-              <w:t>NFR4</w:t>
-            </w:r>
-          </w:p>
-        </w:tc>
-        <w:tc>
-          <w:tcPr>
-            <w:tcW w:w="6390" w:type="dxa"/>
-            <w:shd w:val="clear" w:color="auto" w:fill="auto"/>
-          </w:tcPr>
-          <w:p>
-            <w:pPr>
-              <w:spacing w:line="240" w:lineRule="auto"/>
-              <w:jc w:val="both"/>
-              <w:rPr>
-                <w:rFonts w:ascii="Times New Roman" w:eastAsia="Times New Roman" w:hAnsi="Times New Roman" w:cs="Times New Roman"/>
-                <w:sz w:val="24"/>
-                <w:szCs w:val="24"/>
-              </w:rPr>
-            </w:pPr>
-            <w:r>
-              <w:rPr>
-                <w:rFonts w:ascii="Times New Roman" w:eastAsia="Times New Roman" w:hAnsi="Times New Roman" w:cs="Times New Roman"/>
-                <w:sz w:val="24"/>
-                <w:szCs w:val="24"/>
-              </w:rPr>
-              <w:t>The admin can change the website theme color.</w:t>
-            </w:r>
-          </w:p>
-        </w:tc>
-        <w:tc>
-          <w:tcPr>
-            <w:tcW w:w="1638" w:type="dxa"/>
-            <w:shd w:val="clear" w:color="auto" w:fill="auto"/>
-          </w:tcPr>
-          <w:p>
-            <w:pPr>
-              <w:spacing w:line="240" w:lineRule="auto"/>
-              <w:jc w:val="center"/>
-              <w:rPr>
-                <w:rFonts w:ascii="Times New Roman" w:eastAsia="Times New Roman" w:hAnsi="Times New Roman" w:cs="Times New Roman"/>
-                <w:sz w:val="24"/>
-                <w:szCs w:val="24"/>
-              </w:rPr>
-            </w:pPr>
-            <w:r>
-              <w:rPr>
-                <w:rFonts w:ascii="Times New Roman" w:eastAsia="Times New Roman" w:hAnsi="Times New Roman" w:cs="Times New Roman"/>
-                <w:sz w:val="24"/>
-                <w:szCs w:val="24"/>
-              </w:rPr>
-              <w:t>Interaction</w:t>
             </w:r>
           </w:p>
         </w:tc>
@@ -32455,12 +32164,13 @@
         </w:trPr>
         <w:tc>
           <w:tcPr>
-            <w:tcW w:w="982" w:type="dxa"/>
+            <w:tcW w:w="1052" w:type="dxa"/>
             <w:shd w:val="clear" w:color="auto" w:fill="auto"/>
           </w:tcPr>
           <w:p>
             <w:pPr>
               <w:spacing w:line="240" w:lineRule="auto"/>
+              <w:jc w:val="center"/>
               <w:rPr>
                 <w:rFonts w:ascii="Times New Roman" w:eastAsia="Times New Roman" w:hAnsi="Times New Roman" w:cs="Times New Roman"/>
                 <w:b/>
@@ -32475,13 +32185,22 @@
                 <w:sz w:val="24"/>
                 <w:szCs w:val="24"/>
               </w:rPr>
-              <w:t>NFR5</w:t>
-            </w:r>
-          </w:p>
-        </w:tc>
-        <w:tc>
-          <w:tcPr>
-            <w:tcW w:w="6390" w:type="dxa"/>
+              <w:t>NFR</w:t>
+            </w:r>
+            <w:r>
+              <w:rPr>
+                <w:rFonts w:ascii="Times New Roman" w:eastAsia="Times New Roman" w:hAnsi="Times New Roman" w:cs="Times New Roman"/>
+                <w:b/>
+                <w:sz w:val="24"/>
+                <w:szCs w:val="24"/>
+              </w:rPr>
+              <w:t>4</w:t>
+            </w:r>
+          </w:p>
+        </w:tc>
+        <w:tc>
+          <w:tcPr>
+            <w:tcW w:w="6842" w:type="dxa"/>
             <w:shd w:val="clear" w:color="auto" w:fill="auto"/>
           </w:tcPr>
           <w:p>
@@ -32516,7 +32235,7 @@
         </w:tc>
         <w:tc>
           <w:tcPr>
-            <w:tcW w:w="1638" w:type="dxa"/>
+            <w:tcW w:w="1754" w:type="dxa"/>
             <w:shd w:val="clear" w:color="auto" w:fill="auto"/>
           </w:tcPr>
           <w:p>
@@ -32547,7 +32266,7 @@
         </w:trPr>
         <w:tc>
           <w:tcPr>
-            <w:tcW w:w="982" w:type="dxa"/>
+            <w:tcW w:w="1052" w:type="dxa"/>
             <w:shd w:val="clear" w:color="auto" w:fill="auto"/>
           </w:tcPr>
           <w:p>
@@ -32568,13 +32287,22 @@
                 <w:sz w:val="24"/>
                 <w:szCs w:val="24"/>
               </w:rPr>
-              <w:t>NFR6</w:t>
-            </w:r>
-          </w:p>
-        </w:tc>
-        <w:tc>
-          <w:tcPr>
-            <w:tcW w:w="6390" w:type="dxa"/>
+              <w:t>NFR</w:t>
+            </w:r>
+            <w:r>
+              <w:rPr>
+                <w:rFonts w:ascii="Times New Roman" w:eastAsia="Times New Roman" w:hAnsi="Times New Roman" w:cs="Times New Roman"/>
+                <w:b/>
+                <w:sz w:val="24"/>
+                <w:szCs w:val="24"/>
+              </w:rPr>
+              <w:t>5</w:t>
+            </w:r>
+          </w:p>
+        </w:tc>
+        <w:tc>
+          <w:tcPr>
+            <w:tcW w:w="6842" w:type="dxa"/>
             <w:shd w:val="clear" w:color="auto" w:fill="auto"/>
           </w:tcPr>
           <w:p>
@@ -32599,7 +32327,7 @@
         </w:tc>
         <w:tc>
           <w:tcPr>
-            <w:tcW w:w="1638" w:type="dxa"/>
+            <w:tcW w:w="1754" w:type="dxa"/>
             <w:shd w:val="clear" w:color="auto" w:fill="auto"/>
           </w:tcPr>
           <w:p>
@@ -32630,7 +32358,7 @@
         </w:trPr>
         <w:tc>
           <w:tcPr>
-            <w:tcW w:w="982" w:type="dxa"/>
+            <w:tcW w:w="1052" w:type="dxa"/>
             <w:shd w:val="clear" w:color="auto" w:fill="auto"/>
           </w:tcPr>
           <w:p>
@@ -32651,13 +32379,22 @@
                 <w:sz w:val="24"/>
                 <w:szCs w:val="24"/>
               </w:rPr>
-              <w:t>NFR7</w:t>
-            </w:r>
-          </w:p>
-        </w:tc>
-        <w:tc>
-          <w:tcPr>
-            <w:tcW w:w="6390" w:type="dxa"/>
+              <w:t>NFR</w:t>
+            </w:r>
+            <w:r>
+              <w:rPr>
+                <w:rFonts w:ascii="Times New Roman" w:eastAsia="Times New Roman" w:hAnsi="Times New Roman" w:cs="Times New Roman"/>
+                <w:b/>
+                <w:sz w:val="24"/>
+                <w:szCs w:val="24"/>
+              </w:rPr>
+              <w:t>6</w:t>
+            </w:r>
+          </w:p>
+        </w:tc>
+        <w:tc>
+          <w:tcPr>
+            <w:tcW w:w="6842" w:type="dxa"/>
             <w:shd w:val="clear" w:color="auto" w:fill="auto"/>
           </w:tcPr>
           <w:p>
@@ -32676,13 +32413,37 @@
                 <w:sz w:val="24"/>
                 <w:szCs w:val="24"/>
               </w:rPr>
-              <w:t>The system has feature translator users can change the website language according to their regional.</w:t>
-            </w:r>
-          </w:p>
-        </w:tc>
-        <w:tc>
-          <w:tcPr>
-            <w:tcW w:w="1638" w:type="dxa"/>
+              <w:t xml:space="preserve">The system has feature translator users can change the </w:t>
+            </w:r>
+            <w:r>
+              <w:rPr>
+                <w:rFonts w:ascii="Times New Roman" w:eastAsia="Times New Roman" w:hAnsi="Times New Roman" w:cs="Times New Roman"/>
+                <w:sz w:val="24"/>
+                <w:szCs w:val="24"/>
+              </w:rPr>
+              <w:t>syste</w:t>
+            </w:r>
+            <w:r>
+              <w:rPr>
+                <w:rFonts w:ascii="Times New Roman" w:eastAsia="Times New Roman" w:hAnsi="Times New Roman" w:cs="Times New Roman"/>
+                <w:sz w:val="24"/>
+                <w:szCs w:val="24"/>
+              </w:rPr>
+              <w:t>m</w:t>
+            </w:r>
+            <w:r>
+              <w:rPr>
+                <w:rFonts w:ascii="Times New Roman" w:eastAsia="Times New Roman" w:hAnsi="Times New Roman" w:cs="Times New Roman"/>
+                <w:sz w:val="24"/>
+                <w:szCs w:val="24"/>
+              </w:rPr>
+              <w:t xml:space="preserve"> language according to their regional.</w:t>
+            </w:r>
+          </w:p>
+        </w:tc>
+        <w:tc>
+          <w:tcPr>
+            <w:tcW w:w="1754" w:type="dxa"/>
             <w:shd w:val="clear" w:color="auto" w:fill="auto"/>
           </w:tcPr>
           <w:p>
@@ -32713,7 +32474,7 @@
         </w:trPr>
         <w:tc>
           <w:tcPr>
-            <w:tcW w:w="982" w:type="dxa"/>
+            <w:tcW w:w="1052" w:type="dxa"/>
             <w:shd w:val="clear" w:color="auto" w:fill="auto"/>
           </w:tcPr>
           <w:p>
@@ -32734,13 +32495,22 @@
                 <w:sz w:val="24"/>
                 <w:szCs w:val="24"/>
               </w:rPr>
-              <w:t>NFR8</w:t>
-            </w:r>
-          </w:p>
-        </w:tc>
-        <w:tc>
-          <w:tcPr>
-            <w:tcW w:w="6390" w:type="dxa"/>
+              <w:t>NFR</w:t>
+            </w:r>
+            <w:r>
+              <w:rPr>
+                <w:rFonts w:ascii="Times New Roman" w:eastAsia="Times New Roman" w:hAnsi="Times New Roman" w:cs="Times New Roman"/>
+                <w:b/>
+                <w:sz w:val="24"/>
+                <w:szCs w:val="24"/>
+              </w:rPr>
+              <w:t>7</w:t>
+            </w:r>
+          </w:p>
+        </w:tc>
+        <w:tc>
+          <w:tcPr>
+            <w:tcW w:w="6842" w:type="dxa"/>
             <w:shd w:val="clear" w:color="auto" w:fill="auto"/>
           </w:tcPr>
           <w:p>
@@ -32759,13 +32529,13 @@
                 <w:sz w:val="24"/>
                 <w:szCs w:val="24"/>
               </w:rPr>
-              <w:t>The user also login into a system with google security authentication.</w:t>
-            </w:r>
-          </w:p>
-        </w:tc>
-        <w:tc>
-          <w:tcPr>
-            <w:tcW w:w="1638" w:type="dxa"/>
+              <w:t>The system is provided with a mechanism to verify the owner of certain JSON data using JWT token authentication.</w:t>
+            </w:r>
+          </w:p>
+        </w:tc>
+        <w:tc>
+          <w:tcPr>
+            <w:tcW w:w="1754" w:type="dxa"/>
             <w:shd w:val="clear" w:color="auto" w:fill="auto"/>
           </w:tcPr>
           <w:p>
@@ -32930,8 +32700,8 @@
           <w:noProof/>
         </w:rPr>
         <w:drawing>
-          <wp:inline distT="0" distB="0" distL="0" distR="0" wp14:anchorId="10CFA984" wp14:editId="4EAF1D8E">
-            <wp:extent cx="3910885" cy="8458427"/>
+          <wp:inline distT="0" distB="0" distL="0" distR="0" wp14:anchorId="10CFA984" wp14:editId="21DC84E8">
+            <wp:extent cx="3910885" cy="8458425"/>
             <wp:effectExtent l="0" t="0" r="0" b="0"/>
             <wp:docPr id="127" name="image67.jpg"/>
             <wp:cNvGraphicFramePr/>
@@ -32957,7 +32727,7 @@
                   <pic:spPr>
                     <a:xfrm>
                       <a:off x="0" y="0"/>
-                      <a:ext cx="3910885" cy="8458427"/>
+                      <a:ext cx="3910885" cy="8458425"/>
                     </a:xfrm>
                     <a:prstGeom prst="rect">
                       <a:avLst/>
@@ -33041,9 +32811,9 @@
           <w:szCs w:val="24"/>
         </w:rPr>
         <w:drawing>
-          <wp:inline distT="0" distB="0" distL="0" distR="0" wp14:anchorId="38D16B58" wp14:editId="039107C2">
-            <wp:extent cx="4368800" cy="8794750"/>
-            <wp:effectExtent l="0" t="0" r="0" b="6350"/>
+          <wp:inline distT="0" distB="0" distL="0" distR="0" wp14:anchorId="38D16B58" wp14:editId="5073540F">
+            <wp:extent cx="4369427" cy="8588184"/>
+            <wp:effectExtent l="0" t="0" r="0" b="3810"/>
             <wp:docPr id="1" name="image67.jpg"/>
             <wp:cNvGraphicFramePr/>
             <a:graphic xmlns:a="http://schemas.openxmlformats.org/drawingml/2006/main">
@@ -33068,7 +32838,7 @@
                   <pic:spPr>
                     <a:xfrm>
                       <a:off x="0" y="0"/>
-                      <a:ext cx="4369427" cy="8796013"/>
+                      <a:ext cx="4369427" cy="8588184"/>
                     </a:xfrm>
                     <a:prstGeom prst="rect">
                       <a:avLst/>
@@ -33136,8 +32906,8 @@
           <w:szCs w:val="24"/>
         </w:rPr>
         <w:drawing>
-          <wp:inline distT="0" distB="0" distL="0" distR="0" wp14:anchorId="40C0B5E4" wp14:editId="77133B9C">
-            <wp:extent cx="4208844" cy="8796013"/>
+          <wp:inline distT="0" distB="0" distL="0" distR="0" wp14:anchorId="40C0B5E4" wp14:editId="29DB4B9F">
+            <wp:extent cx="4208844" cy="8796011"/>
             <wp:effectExtent l="0" t="0" r="1270" b="5715"/>
             <wp:docPr id="2" name="image67.jpg"/>
             <wp:cNvGraphicFramePr/>
@@ -33163,7 +32933,7 @@
                   <pic:spPr>
                     <a:xfrm>
                       <a:off x="0" y="0"/>
-                      <a:ext cx="4208844" cy="8796013"/>
+                      <a:ext cx="4208844" cy="8796011"/>
                     </a:xfrm>
                     <a:prstGeom prst="rect">
                       <a:avLst/>
@@ -33263,9 +33033,9 @@
           <w:szCs w:val="24"/>
         </w:rPr>
         <w:drawing>
-          <wp:inline distT="0" distB="0" distL="0" distR="0" wp14:anchorId="2CB7DEA1" wp14:editId="3371BC01">
-            <wp:extent cx="4570566" cy="2679700"/>
-            <wp:effectExtent l="0" t="0" r="1905" b="6350"/>
+          <wp:inline distT="0" distB="0" distL="0" distR="0" wp14:anchorId="2CB7DEA1" wp14:editId="7DD5B38B">
+            <wp:extent cx="4582425" cy="2570628"/>
+            <wp:effectExtent l="0" t="0" r="8890" b="1270"/>
             <wp:docPr id="3" name="image67.jpg"/>
             <wp:cNvGraphicFramePr/>
             <a:graphic xmlns:a="http://schemas.openxmlformats.org/drawingml/2006/main">
@@ -33290,7 +33060,7 @@
                   <pic:spPr>
                     <a:xfrm>
                       <a:off x="0" y="0"/>
-                      <a:ext cx="4582425" cy="2686653"/>
+                      <a:ext cx="4582425" cy="2570628"/>
                     </a:xfrm>
                     <a:prstGeom prst="rect">
                       <a:avLst/>
@@ -33373,7 +33143,25 @@
           <w:sz w:val="28"/>
           <w:szCs w:val="28"/>
         </w:rPr>
-        <w:t xml:space="preserve">5.2.1 Activity Diagram for </w:t>
+        <w:t>5.2.1 Activity Diagram for</w:t>
+      </w:r>
+      <w:r>
+        <w:rPr>
+          <w:rFonts w:ascii="Times New Roman" w:eastAsia="Times New Roman" w:hAnsi="Times New Roman" w:cs="Times New Roman"/>
+          <w:color w:val="000000"/>
+          <w:sz w:val="28"/>
+          <w:szCs w:val="28"/>
+        </w:rPr>
+        <w:t xml:space="preserve"> </w:t>
+      </w:r>
+      <w:r>
+        <w:rPr>
+          <w:rFonts w:ascii="Times New Roman" w:eastAsia="Times New Roman" w:hAnsi="Times New Roman" w:cs="Times New Roman"/>
+          <w:color w:val="000000"/>
+          <w:sz w:val="28"/>
+          <w:szCs w:val="28"/>
+        </w:rPr>
+        <w:t>User</w:t>
       </w:r>
       <w:r>
         <w:rPr>
@@ -33381,7 +33169,16 @@
           <w:sz w:val="28"/>
           <w:szCs w:val="28"/>
         </w:rPr>
-        <w:t>Menu</w:t>
+        <w:t xml:space="preserve"> </w:t>
+      </w:r>
+      <w:r>
+        <w:rPr>
+          <w:rFonts w:ascii="Times New Roman" w:eastAsia="Times New Roman" w:hAnsi="Times New Roman" w:cs="Times New Roman"/>
+          <w:color w:val="000000"/>
+          <w:sz w:val="28"/>
+          <w:szCs w:val="28"/>
+        </w:rPr>
+        <w:t>Registration</w:t>
       </w:r>
     </w:p>
     <w:p>
@@ -33395,14 +33192,13 @@
       </w:pPr>
       <w:r>
         <w:rPr>
-          <w:sz w:val="24"/>
-          <w:szCs w:val="24"/>
+          <w:noProof/>
         </w:rPr>
         <w:drawing>
-          <wp:inline distT="0" distB="0" distL="0" distR="0" wp14:anchorId="4B764B83" wp14:editId="7F0953BA">
-            <wp:extent cx="5373281" cy="8410353"/>
+          <wp:inline distT="0" distB="0" distL="0" distR="0" wp14:anchorId="646F9C46" wp14:editId="1359D0ED">
+            <wp:extent cx="4762500" cy="4572000"/>
             <wp:effectExtent l="0" t="0" r="0" b="0"/>
-            <wp:docPr id="6" name="Picture 6"/>
+            <wp:docPr id="8" name="Picture 8"/>
             <wp:cNvGraphicFramePr>
               <a:graphicFrameLocks xmlns:a="http://schemas.openxmlformats.org/drawingml/2006/main" noChangeAspect="1"/>
             </wp:cNvGraphicFramePr>
@@ -33410,7 +33206,7 @@
               <a:graphicData uri="http://schemas.openxmlformats.org/drawingml/2006/picture">
                 <pic:pic xmlns:pic="http://schemas.openxmlformats.org/drawingml/2006/picture">
                   <pic:nvPicPr>
-                    <pic:cNvPr id="6" name="Picture 6"/>
+                    <pic:cNvPr id="8" name="Picture 8"/>
                     <pic:cNvPicPr/>
                   </pic:nvPicPr>
                   <pic:blipFill>
@@ -33428,7 +33224,7 @@
                   <pic:spPr>
                     <a:xfrm>
                       <a:off x="0" y="0"/>
-                      <a:ext cx="5388218" cy="8433732"/>
+                      <a:ext cx="4762500" cy="4572000"/>
                     </a:xfrm>
                     <a:prstGeom prst="rect">
                       <a:avLst/>
@@ -33470,7 +33266,7 @@
           <w:sz w:val="28"/>
           <w:szCs w:val="28"/>
         </w:rPr>
-        <w:t>Checkout</w:t>
+        <w:t>Menu</w:t>
       </w:r>
     </w:p>
     <w:p>
@@ -33480,14 +33276,12 @@
       <w:r>
         <w:rPr>
           <w:noProof/>
-          <w:sz w:val="24"/>
-          <w:szCs w:val="24"/>
         </w:rPr>
         <w:drawing>
-          <wp:inline distT="0" distB="0" distL="0" distR="0" wp14:anchorId="3658BF33" wp14:editId="516D7F9C">
-            <wp:extent cx="4828759" cy="8516679"/>
+          <wp:inline distT="0" distB="0" distL="0" distR="0" wp14:anchorId="0CAAF76B" wp14:editId="2ABBF202">
+            <wp:extent cx="4381500" cy="6477000"/>
             <wp:effectExtent l="0" t="0" r="0" b="0"/>
-            <wp:docPr id="5" name="Picture 5"/>
+            <wp:docPr id="10" name="Picture 10"/>
             <wp:cNvGraphicFramePr>
               <a:graphicFrameLocks xmlns:a="http://schemas.openxmlformats.org/drawingml/2006/main" noChangeAspect="1"/>
             </wp:cNvGraphicFramePr>
@@ -33495,7 +33289,7 @@
               <a:graphicData uri="http://schemas.openxmlformats.org/drawingml/2006/picture">
                 <pic:pic xmlns:pic="http://schemas.openxmlformats.org/drawingml/2006/picture">
                   <pic:nvPicPr>
-                    <pic:cNvPr id="5" name="Picture 5"/>
+                    <pic:cNvPr id="10" name="Picture 10"/>
                     <pic:cNvPicPr/>
                   </pic:nvPicPr>
                   <pic:blipFill>
@@ -33513,7 +33307,7 @@
                   <pic:spPr>
                     <a:xfrm>
                       <a:off x="0" y="0"/>
-                      <a:ext cx="4845705" cy="8546567"/>
+                      <a:ext cx="4381500" cy="6477000"/>
                     </a:xfrm>
                     <a:prstGeom prst="rect">
                       <a:avLst/>
@@ -33524,6 +33318,25 @@
             </a:graphic>
           </wp:inline>
         </w:drawing>
+      </w:r>
+    </w:p>
+    <w:p>
+      <w:pPr>
+        <w:rPr>
+          <w:rFonts w:ascii="Times New Roman" w:eastAsia="Times New Roman" w:hAnsi="Times New Roman" w:cs="Times New Roman"/>
+          <w:color w:val="000000"/>
+          <w:sz w:val="28"/>
+          <w:szCs w:val="28"/>
+        </w:rPr>
+      </w:pPr>
+      <w:r>
+        <w:rPr>
+          <w:rFonts w:ascii="Times New Roman" w:eastAsia="Times New Roman" w:hAnsi="Times New Roman" w:cs="Times New Roman"/>
+          <w:color w:val="000000"/>
+          <w:sz w:val="28"/>
+          <w:szCs w:val="28"/>
+        </w:rPr>
+        <w:br w:type="page"/>
       </w:r>
     </w:p>
     <w:p>
@@ -33567,16 +33380,7 @@
           <w:sz w:val="28"/>
           <w:szCs w:val="28"/>
         </w:rPr>
-        <w:t>User</w:t>
-      </w:r>
-      <w:r>
-        <w:rPr>
-          <w:rFonts w:ascii="Times New Roman" w:eastAsia="Times New Roman" w:hAnsi="Times New Roman" w:cs="Times New Roman"/>
-          <w:color w:val="000000"/>
-          <w:sz w:val="28"/>
-          <w:szCs w:val="28"/>
-        </w:rPr>
-        <w:t xml:space="preserve"> Registration</w:t>
+        <w:t>Checkout</w:t>
       </w:r>
     </w:p>
     <w:p>
@@ -33592,10 +33396,10 @@
           <w:szCs w:val="28"/>
         </w:rPr>
         <w:drawing>
-          <wp:inline distT="0" distB="0" distL="0" distR="0" wp14:anchorId="5C14D8E1" wp14:editId="656E4C2D">
-            <wp:extent cx="4971734" cy="7357403"/>
-            <wp:effectExtent l="0" t="0" r="635" b="0"/>
-            <wp:docPr id="7" name="Picture 7"/>
+          <wp:inline distT="0" distB="0" distL="0" distR="0" wp14:anchorId="60222AF5" wp14:editId="613B3BF3">
+            <wp:extent cx="5238750" cy="8572500"/>
+            <wp:effectExtent l="0" t="0" r="0" b="0"/>
+            <wp:docPr id="11" name="Picture 11"/>
             <wp:cNvGraphicFramePr>
               <a:graphicFrameLocks xmlns:a="http://schemas.openxmlformats.org/drawingml/2006/main" noChangeAspect="1"/>
             </wp:cNvGraphicFramePr>
@@ -33603,7 +33407,7 @@
               <a:graphicData uri="http://schemas.openxmlformats.org/drawingml/2006/picture">
                 <pic:pic xmlns:pic="http://schemas.openxmlformats.org/drawingml/2006/picture">
                   <pic:nvPicPr>
-                    <pic:cNvPr id="7" name="Picture 7"/>
+                    <pic:cNvPr id="11" name="Picture 11"/>
                     <pic:cNvPicPr/>
                   </pic:nvPicPr>
                   <pic:blipFill>
@@ -33621,7 +33425,7 @@
                   <pic:spPr>
                     <a:xfrm>
                       <a:off x="0" y="0"/>
-                      <a:ext cx="4977265" cy="7365589"/>
+                      <a:ext cx="5238750" cy="8572500"/>
                     </a:xfrm>
                     <a:prstGeom prst="rect">
                       <a:avLst/>
@@ -39007,7 +38811,23 @@
           <w:sz w:val="24"/>
           <w:szCs w:val="24"/>
         </w:rPr>
-        <w:t>This module can be modified if future according to the need of the organization.</w:t>
+        <w:t xml:space="preserve">This module can be modified if </w:t>
+      </w:r>
+      <w:r>
+        <w:rPr>
+          <w:rFonts w:ascii="Times New Roman" w:eastAsia="Times New Roman" w:hAnsi="Times New Roman" w:cs="Times New Roman"/>
+          <w:sz w:val="24"/>
+          <w:szCs w:val="24"/>
+        </w:rPr>
+        <w:t xml:space="preserve">the </w:t>
+      </w:r>
+      <w:r>
+        <w:rPr>
+          <w:rFonts w:ascii="Times New Roman" w:eastAsia="Times New Roman" w:hAnsi="Times New Roman" w:cs="Times New Roman"/>
+          <w:sz w:val="24"/>
+          <w:szCs w:val="24"/>
+        </w:rPr>
+        <w:t>future according to the need of the organization.</w:t>
       </w:r>
     </w:p>
     <w:p>
@@ -39029,7 +38849,63 @@
           <w:sz w:val="24"/>
           <w:szCs w:val="24"/>
         </w:rPr>
-        <w:t>For the future enhancement, we try to track of the customer order and the customer live location is automated fetch by the system.</w:t>
+        <w:t>For future enhancement, we try to track the customer order and the customer</w:t>
+      </w:r>
+      <w:r>
+        <w:rPr>
+          <w:rFonts w:ascii="Times New Roman" w:eastAsia="Times New Roman" w:hAnsi="Times New Roman" w:cs="Times New Roman"/>
+          <w:sz w:val="24"/>
+          <w:szCs w:val="24"/>
+        </w:rPr>
+        <w:t>'s</w:t>
+      </w:r>
+      <w:r>
+        <w:rPr>
+          <w:rFonts w:ascii="Times New Roman" w:eastAsia="Times New Roman" w:hAnsi="Times New Roman" w:cs="Times New Roman"/>
+          <w:sz w:val="24"/>
+          <w:szCs w:val="24"/>
+        </w:rPr>
+        <w:t xml:space="preserve"> live location is automated fetch by </w:t>
+      </w:r>
+      <w:r>
+        <w:rPr>
+          <w:rFonts w:ascii="Times New Roman" w:eastAsia="Times New Roman" w:hAnsi="Times New Roman" w:cs="Times New Roman"/>
+          <w:sz w:val="24"/>
+          <w:szCs w:val="24"/>
+        </w:rPr>
+        <w:t xml:space="preserve">using </w:t>
+      </w:r>
+      <w:r>
+        <w:rPr>
+          <w:rFonts w:ascii="Times New Roman" w:eastAsia="Times New Roman" w:hAnsi="Times New Roman" w:cs="Times New Roman"/>
+          <w:sz w:val="24"/>
+          <w:szCs w:val="24"/>
+        </w:rPr>
+        <w:t xml:space="preserve">an </w:t>
+      </w:r>
+      <w:r>
+        <w:rPr>
+          <w:rFonts w:ascii="Times New Roman" w:eastAsia="Times New Roman" w:hAnsi="Times New Roman" w:cs="Times New Roman"/>
+          <w:sz w:val="24"/>
+          <w:szCs w:val="24"/>
+        </w:rPr>
+        <w:t>AI</w:t>
+      </w:r>
+      <w:r>
+        <w:rPr>
+          <w:rFonts w:ascii="Times New Roman" w:eastAsia="Times New Roman" w:hAnsi="Times New Roman" w:cs="Times New Roman"/>
+          <w:sz w:val="24"/>
+          <w:szCs w:val="24"/>
+        </w:rPr>
+        <w:t xml:space="preserve"> </w:t>
+      </w:r>
+      <w:r>
+        <w:rPr>
+          <w:rFonts w:ascii="Times New Roman" w:eastAsia="Times New Roman" w:hAnsi="Times New Roman" w:cs="Times New Roman"/>
+          <w:sz w:val="24"/>
+          <w:szCs w:val="24"/>
+        </w:rPr>
+        <w:t>system.</w:t>
       </w:r>
     </w:p>
     <w:p>
@@ -39069,7 +38945,31 @@
           <w:sz w:val="24"/>
           <w:szCs w:val="24"/>
         </w:rPr>
-        <w:t xml:space="preserve"> for the coupon code.so the customer easily scanned the coupon code.</w:t>
+        <w:t xml:space="preserve"> for the coupon code.</w:t>
+      </w:r>
+      <w:r>
+        <w:rPr>
+          <w:rFonts w:ascii="Times New Roman" w:eastAsia="Times New Roman" w:hAnsi="Times New Roman" w:cs="Times New Roman"/>
+          <w:sz w:val="24"/>
+          <w:szCs w:val="24"/>
+        </w:rPr>
+        <w:t xml:space="preserve"> </w:t>
+      </w:r>
+      <w:r>
+        <w:rPr>
+          <w:rFonts w:ascii="Times New Roman" w:eastAsia="Times New Roman" w:hAnsi="Times New Roman" w:cs="Times New Roman"/>
+          <w:sz w:val="24"/>
+          <w:szCs w:val="24"/>
+        </w:rPr>
+        <w:t>So,</w:t>
+      </w:r>
+      <w:r>
+        <w:rPr>
+          <w:rFonts w:ascii="Times New Roman" w:eastAsia="Times New Roman" w:hAnsi="Times New Roman" w:cs="Times New Roman"/>
+          <w:sz w:val="24"/>
+          <w:szCs w:val="24"/>
+        </w:rPr>
+        <w:t xml:space="preserve"> the customer easily scanned the coupon code.</w:t>
       </w:r>
     </w:p>
     <w:p>
@@ -39333,7 +39233,7 @@
       <w:pPr>
         <w:widowControl w:val="0"/>
         <w:numPr>
-          <w:ilvl w:val="0"/>
+          <w:ilvl w:val="1"/>
           <w:numId w:val="10"/>
         </w:numPr>
         <w:pBdr>
@@ -39345,33 +39245,27 @@
         </w:pBdr>
         <w:shd w:val="clear" w:color="auto" w:fill="FFFFFF"/>
         <w:spacing w:after="0" w:line="360" w:lineRule="auto"/>
-        <w:ind w:left="360"/>
+        <w:ind w:left="1080"/>
         <w:jc w:val="both"/>
         <w:rPr>
           <w:rFonts w:ascii="Times New Roman" w:eastAsia="Times New Roman" w:hAnsi="Times New Roman" w:cs="Times New Roman"/>
-          <w:color w:val="000000"/>
-          <w:sz w:val="24"/>
-          <w:szCs w:val="24"/>
-        </w:rPr>
-      </w:pPr>
-      <w:r>
-        <w:rPr>
-          <w:rFonts w:ascii="Times New Roman" w:eastAsia="Times New Roman" w:hAnsi="Times New Roman" w:cs="Times New Roman"/>
-          <w:color w:val="000000"/>
-          <w:sz w:val="24"/>
-          <w:szCs w:val="24"/>
-        </w:rPr>
-        <w:t>Video</w:t>
-      </w:r>
-      <w:r>
-        <w:rPr>
-          <w:rFonts w:ascii="Times New Roman" w:eastAsia="Times New Roman" w:hAnsi="Times New Roman" w:cs="Times New Roman"/>
-          <w:color w:val="000000"/>
-          <w:sz w:val="24"/>
-          <w:szCs w:val="24"/>
-        </w:rPr>
-        <w:t xml:space="preserve"> Referred:</w:t>
-      </w:r>
+          <w:color w:val="0000FF"/>
+          <w:sz w:val="24"/>
+          <w:szCs w:val="24"/>
+          <w:u w:val="single"/>
+        </w:rPr>
+      </w:pPr>
+      <w:hyperlink r:id="rId25" w:history="1">
+        <w:r>
+          <w:rPr>
+            <w:rStyle w:val="Hyperlink"/>
+            <w:rFonts w:ascii="Times New Roman" w:eastAsia="Times New Roman" w:hAnsi="Times New Roman" w:cs="Times New Roman"/>
+            <w:sz w:val="24"/>
+            <w:szCs w:val="24"/>
+          </w:rPr>
+          <w:t>Flutter Dev Document</w:t>
+        </w:r>
+      </w:hyperlink>
     </w:p>
     <w:p>
       <w:pPr>
@@ -39393,12 +39287,85 @@
         <w:jc w:val="both"/>
         <w:rPr>
           <w:rFonts w:ascii="Times New Roman" w:eastAsia="Times New Roman" w:hAnsi="Times New Roman" w:cs="Times New Roman"/>
+          <w:color w:val="0000FF"/>
+          <w:sz w:val="24"/>
+          <w:szCs w:val="24"/>
+          <w:u w:val="single"/>
+        </w:rPr>
+      </w:pPr>
+      <w:hyperlink r:id="rId26" w:history="1">
+        <w:r>
+          <w:rPr>
+            <w:rStyle w:val="Hyperlink"/>
+            <w:rFonts w:ascii="Times New Roman" w:eastAsia="Times New Roman" w:hAnsi="Times New Roman" w:cs="Times New Roman"/>
+            <w:sz w:val="24"/>
+            <w:szCs w:val="24"/>
+          </w:rPr>
+          <w:t>Pub Dev (Flutter Packages)</w:t>
+        </w:r>
+      </w:hyperlink>
+    </w:p>
+    <w:p>
+      <w:pPr>
+        <w:widowControl w:val="0"/>
+        <w:numPr>
+          <w:ilvl w:val="0"/>
+          <w:numId w:val="10"/>
+        </w:numPr>
+        <w:pBdr>
+          <w:top w:val="nil"/>
+          <w:left w:val="nil"/>
+          <w:bottom w:val="nil"/>
+          <w:right w:val="nil"/>
+          <w:between w:val="nil"/>
+        </w:pBdr>
+        <w:shd w:val="clear" w:color="auto" w:fill="FFFFFF"/>
+        <w:spacing w:after="0" w:line="360" w:lineRule="auto"/>
+        <w:ind w:left="360"/>
+        <w:jc w:val="both"/>
+        <w:rPr>
+          <w:rFonts w:ascii="Times New Roman" w:eastAsia="Times New Roman" w:hAnsi="Times New Roman" w:cs="Times New Roman"/>
+          <w:color w:val="000000"/>
+          <w:sz w:val="24"/>
+          <w:szCs w:val="24"/>
+        </w:rPr>
+      </w:pPr>
+      <w:r>
+        <w:rPr>
+          <w:rFonts w:ascii="Times New Roman" w:eastAsia="Times New Roman" w:hAnsi="Times New Roman" w:cs="Times New Roman"/>
+          <w:color w:val="000000"/>
+          <w:sz w:val="24"/>
+          <w:szCs w:val="24"/>
+        </w:rPr>
+        <w:t>Video Referred:</w:t>
+      </w:r>
+    </w:p>
+    <w:p>
+      <w:pPr>
+        <w:widowControl w:val="0"/>
+        <w:numPr>
+          <w:ilvl w:val="1"/>
+          <w:numId w:val="10"/>
+        </w:numPr>
+        <w:pBdr>
+          <w:top w:val="nil"/>
+          <w:left w:val="nil"/>
+          <w:bottom w:val="nil"/>
+          <w:right w:val="nil"/>
+          <w:between w:val="nil"/>
+        </w:pBdr>
+        <w:shd w:val="clear" w:color="auto" w:fill="FFFFFF"/>
+        <w:spacing w:after="0" w:line="360" w:lineRule="auto"/>
+        <w:ind w:left="1080"/>
+        <w:jc w:val="both"/>
+        <w:rPr>
+          <w:rFonts w:ascii="Times New Roman" w:eastAsia="Times New Roman" w:hAnsi="Times New Roman" w:cs="Times New Roman"/>
           <w:color w:val="000000"/>
           <w:sz w:val="28"/>
           <w:szCs w:val="28"/>
         </w:rPr>
       </w:pPr>
-      <w:hyperlink r:id="rId25" w:history="1">
+      <w:hyperlink r:id="rId27" w:history="1">
         <w:r>
           <w:rPr>
             <w:rStyle w:val="Hyperlink"/>
@@ -39535,7 +39502,7 @@
           <w:szCs w:val="28"/>
         </w:rPr>
       </w:pPr>
-      <w:hyperlink r:id="rId26">
+      <w:hyperlink r:id="rId28">
         <w:r>
           <w:rPr>
             <w:rFonts w:ascii="Times New Roman" w:eastAsia="Times New Roman" w:hAnsi="Times New Roman" w:cs="Times New Roman"/>
@@ -39569,6 +39536,7 @@
           <w:t xml:space="preserve"> </w:t>
         </w:r>
         <w:proofErr w:type="spellStart"/>
+        <w:proofErr w:type="gramStart"/>
         <w:r>
           <w:rPr>
             <w:rFonts w:ascii="Times New Roman" w:eastAsia="Times New Roman" w:hAnsi="Times New Roman" w:cs="Times New Roman"/>
@@ -39580,6 +39548,7 @@
           <w:t>items,Change</w:t>
         </w:r>
         <w:proofErr w:type="spellEnd"/>
+        <w:proofErr w:type="gramEnd"/>
         <w:r>
           <w:rPr>
             <w:rFonts w:ascii="Times New Roman" w:eastAsia="Times New Roman" w:hAnsi="Times New Roman" w:cs="Times New Roman"/>
@@ -39673,7 +39642,7 @@
           <w:szCs w:val="24"/>
         </w:rPr>
       </w:pPr>
-      <w:hyperlink r:id="rId27" w:history="1">
+      <w:hyperlink r:id="rId29" w:history="1">
         <w:r>
           <w:rPr>
             <w:rStyle w:val="Hyperlink"/>
@@ -39681,7 +39650,27 @@
             <w:sz w:val="24"/>
             <w:szCs w:val="24"/>
           </w:rPr>
-          <w:t xml:space="preserve">How To Order Food From </w:t>
+          <w:t xml:space="preserve">How To Order Food </w:t>
+        </w:r>
+        <w:proofErr w:type="gramStart"/>
+        <w:r>
+          <w:rPr>
+            <w:rStyle w:val="Hyperlink"/>
+            <w:rFonts w:ascii="Times New Roman" w:eastAsia="Times New Roman" w:hAnsi="Times New Roman" w:cs="Times New Roman"/>
+            <w:sz w:val="24"/>
+            <w:szCs w:val="24"/>
+          </w:rPr>
+          <w:t>From</w:t>
+        </w:r>
+        <w:proofErr w:type="gramEnd"/>
+        <w:r>
+          <w:rPr>
+            <w:rStyle w:val="Hyperlink"/>
+            <w:rFonts w:ascii="Times New Roman" w:eastAsia="Times New Roman" w:hAnsi="Times New Roman" w:cs="Times New Roman"/>
+            <w:sz w:val="24"/>
+            <w:szCs w:val="24"/>
+          </w:rPr>
+          <w:t xml:space="preserve"> </w:t>
         </w:r>
         <w:proofErr w:type="spellStart"/>
         <w:r>
@@ -39801,7 +39790,7 @@
           <w:szCs w:val="24"/>
         </w:rPr>
       </w:pPr>
-      <w:hyperlink r:id="rId28" w:history="1">
+      <w:hyperlink r:id="rId30" w:history="1">
         <w:r>
           <w:rPr>
             <w:rStyle w:val="Hyperlink"/>
@@ -39858,7 +39847,7 @@
           <w:szCs w:val="24"/>
         </w:rPr>
       </w:pPr>
-      <w:hyperlink r:id="rId29" w:history="1">
+      <w:hyperlink r:id="rId31" w:history="1">
         <w:r>
           <w:rPr>
             <w:rStyle w:val="Hyperlink"/>
@@ -39871,7 +39860,7 @@
       </w:hyperlink>
     </w:p>
     <w:sectPr>
-      <w:footerReference w:type="default" r:id="rId30"/>
+      <w:footerReference w:type="default" r:id="rId32"/>
       <w:pgSz w:w="11906" w:h="16838"/>
       <w:pgMar w:top="990" w:right="1440" w:bottom="1440" w:left="1440" w:header="720" w:footer="720" w:gutter="0"/>
       <w:pgBorders w:offsetFrom="page">
@@ -39880,7 +39869,7 @@
         <w:bottom w:val="thickThinSmallGap" w:sz="24" w:space="24" w:color="auto"/>
         <w:right w:val="thickThinSmallGap" w:sz="24" w:space="24" w:color="auto"/>
       </w:pgBorders>
-      <w:pgNumType w:start="80"/>
+      <w:pgNumType w:start="1"/>
       <w:cols w:space="720"/>
     </w:sectPr>
   </w:body>
@@ -45964,28 +45953,28 @@
 </file>
 
 <file path=customXml/item1.xml><?xml version="1.0" encoding="utf-8"?>
+<b:Sources xmlns:b="http://schemas.openxmlformats.org/officeDocument/2006/bibliography" xmlns="http://schemas.openxmlformats.org/officeDocument/2006/bibliography" SelectedStyle="\APASixthEditionOfficeOnline.xsl" StyleName="APA" Version="6"/>
+</file>
+
+<file path=customXml/item2.xml><?xml version="1.0" encoding="utf-8"?>
 <go:gDocsCustomXmlDataStorage xmlns:go="http://customooxmlschemas.google.com/" xmlns:r="http://schemas.openxmlformats.org/officeDocument/2006/relationships">
   <go:docsCustomData xmlns:go="http://customooxmlschemas.google.com/" roundtripDataSignature="AMtx7mjBPr+wNNpkSVMXK+hkXp7UEzpHyA==">AMUW2mXpbkaEn2GZHvoVV5VHdqEAsiNqUfgqr6HDrykHLao4RJDKZY+O3rn0v78nVe7fFqAQ0dztVWSOrbiAfr8/QaTHX7eDordAijH7Su8EJNhJgXKYaUNUZnXdyk+oZoxu/lNQegWK90Jmeeow6z8quQBmxW6lhf+fgL2e7ewHC5N+CrPwh3pSL4I8Tt9xnotDTvSjST1ysn6x6Ir6eKOawqQZ/Tzalqcj0POcXjUkmS5cnd9Ha2F9158CGI/BLWDNGhBFkv97</go:docsCustomData>
 </go:gDocsCustomXmlDataStorage>
 </file>
 
-<file path=customXml/item2.xml><?xml version="1.0" encoding="utf-8"?>
-<b:Sources xmlns:b="http://schemas.openxmlformats.org/officeDocument/2006/bibliography" xmlns="http://schemas.openxmlformats.org/officeDocument/2006/bibliography" SelectedStyle="\APASixthEditionOfficeOnline.xsl" StyleName="APA" Version="6"/>
+<file path=customXml/itemProps1.xml><?xml version="1.0" encoding="utf-8"?>
+<ds:datastoreItem xmlns:ds="http://schemas.openxmlformats.org/officeDocument/2006/customXml" ds:itemID="{5D735D70-2587-4B20-8DC0-625DFAF1C04D}">
+  <ds:schemaRefs>
+    <ds:schemaRef ds:uri="http://schemas.openxmlformats.org/officeDocument/2006/bibliography"/>
+  </ds:schemaRefs>
+</ds:datastoreItem>
 </file>
 
-<file path=customXml/itemProps1.xml><?xml version="1.0" encoding="utf-8"?>
+<file path=customXml/itemProps2.xml><?xml version="1.0" encoding="utf-8"?>
 <ds:datastoreItem xmlns:ds="http://schemas.openxmlformats.org/officeDocument/2006/customXml" ds:itemID="{11111111-1234-1234-1234-123412341234}">
   <ds:schemaRefs>
     <ds:schemaRef ds:uri="http://customooxmlschemas.google.com/"/>
     <ds:schemaRef ds:uri="http://schemas.openxmlformats.org/officeDocument/2006/relationships"/>
   </ds:schemaRefs>
 </ds:datastoreItem>
-</file>
-
-<file path=customXml/itemProps2.xml><?xml version="1.0" encoding="utf-8"?>
-<ds:datastoreItem xmlns:ds="http://schemas.openxmlformats.org/officeDocument/2006/customXml" ds:itemID="{5D735D70-2587-4B20-8DC0-625DFAF1C04D}">
-  <ds:schemaRefs>
-    <ds:schemaRef ds:uri="http://schemas.openxmlformats.org/officeDocument/2006/bibliography"/>
-  </ds:schemaRefs>
-</ds:datastoreItem>
 </file>
</xml_diff>

<commit_message>
Email send and Restaurant Registration Done
</commit_message>
<xml_diff>
--- a/Document/SRS.docx
+++ b/Document/SRS.docx
@@ -665,7 +665,14 @@
           <w:sz w:val="24"/>
           <w:szCs w:val="24"/>
         </w:rPr>
-        <w:t xml:space="preserve"> of Science in Information Technology for 5 Years Integrated M.Sc. (IT) in 202</w:t>
+        <w:t xml:space="preserve"> of Science in Information Technology for 5 Years Integrated</w:t>
+      </w:r>
+      <w:r>
+        <w:rPr>
+          <w:sz w:val="24"/>
+          <w:szCs w:val="24"/>
+        </w:rPr>
+        <w:t xml:space="preserve"> M.Sc. (IT) in 202</w:t>
       </w:r>
       <w:r>
         <w:rPr>
@@ -926,7 +933,14 @@
           <w:sz w:val="24"/>
           <w:szCs w:val="24"/>
         </w:rPr>
-        <w:t>Programme</w:t>
+        <w:t>Prog</w:t>
+      </w:r>
+      <w:r>
+        <w:rPr>
+          <w:sz w:val="24"/>
+          <w:szCs w:val="24"/>
+        </w:rPr>
+        <w:t>ramme</w:t>
       </w:r>
       <w:proofErr w:type="spellEnd"/>
       <w:r>
@@ -1171,7 +1185,16 @@
           <w:sz w:val="24"/>
           <w:szCs w:val="24"/>
         </w:rPr>
-        <w:t xml:space="preserve">The satisfaction that accompanies the successful completion of this project would be incomplete without mentioning the people who made it possible, without whose constant guidance and encouragement would have made efforts go in vain. I consider myself privileged to express gratitude and respect towards all those who have guided me through the completion of projects. </w:t>
+        <w:t>The satisfaction that accompanies the successful completion of this project would be incomplete without mentioning the people who made it possible, without whose constant guidance and encouragement would have made efforts go in vain. I consider myself priv</w:t>
+      </w:r>
+      <w:r>
+        <w:rPr>
+          <w:rFonts w:ascii="Times New Roman" w:eastAsia="Times New Roman" w:hAnsi="Times New Roman" w:cs="Times New Roman"/>
+          <w:color w:val="000000"/>
+          <w:sz w:val="24"/>
+          <w:szCs w:val="24"/>
+        </w:rPr>
+        <w:t xml:space="preserve">ileged to express gratitude and respect towards all those who have guided me through the completion of projects. </w:t>
       </w:r>
     </w:p>
     <w:p>
@@ -1236,7 +1259,16 @@
           <w:sz w:val="24"/>
           <w:szCs w:val="24"/>
         </w:rPr>
-        <w:t xml:space="preserve"> his encouragement, constant support, and guidance which was of great help to complete this project work successfully. </w:t>
+        <w:t xml:space="preserve"> his encouragement, constant support, and guidance which was of great help to compl</w:t>
+      </w:r>
+      <w:r>
+        <w:rPr>
+          <w:rFonts w:ascii="Times New Roman" w:eastAsia="Times New Roman" w:hAnsi="Times New Roman" w:cs="Times New Roman"/>
+          <w:color w:val="000000"/>
+          <w:sz w:val="24"/>
+          <w:szCs w:val="24"/>
+        </w:rPr>
+        <w:t xml:space="preserve">ete this project work successfully. </w:t>
       </w:r>
     </w:p>
     <w:p>
@@ -1381,7 +1413,16 @@
           <w:sz w:val="24"/>
           <w:szCs w:val="24"/>
         </w:rPr>
-        <w:t>Last but not the least, I would also like to thank my colleagues, who give their ideas and helped me a lot to improve my project.</w:t>
+        <w:t>Last but not the least, I would</w:t>
+      </w:r>
+      <w:r>
+        <w:rPr>
+          <w:rFonts w:ascii="Times New Roman" w:eastAsia="Times New Roman" w:hAnsi="Times New Roman" w:cs="Times New Roman"/>
+          <w:color w:val="000000"/>
+          <w:sz w:val="24"/>
+          <w:szCs w:val="24"/>
+        </w:rPr>
+        <w:t xml:space="preserve"> also like to thank my colleagues, who give their ideas and helped me a lot to improve my project.</w:t>
       </w:r>
     </w:p>
     <w:p>
@@ -1870,7 +1911,15 @@
                 <w:sz w:val="24"/>
                 <w:szCs w:val="24"/>
               </w:rPr>
-              <w:t>Project Objective</w:t>
+              <w:t xml:space="preserve">Project </w:t>
+            </w:r>
+            <w:r>
+              <w:rPr>
+                <w:rFonts w:ascii="Times New Roman" w:eastAsia="Times New Roman" w:hAnsi="Times New Roman" w:cs="Times New Roman"/>
+                <w:sz w:val="24"/>
+                <w:szCs w:val="24"/>
+              </w:rPr>
+              <w:t>Objective</w:t>
             </w:r>
           </w:p>
         </w:tc>
@@ -5331,7 +5380,16 @@
           <w:szCs w:val="28"/>
           <w:u w:val="single"/>
         </w:rPr>
-        <w:t>Problem Definition</w:t>
+        <w:t xml:space="preserve">Problem </w:t>
+      </w:r>
+      <w:r>
+        <w:rPr>
+          <w:rFonts w:ascii="Times New Roman" w:eastAsia="Times New Roman" w:hAnsi="Times New Roman" w:cs="Times New Roman"/>
+          <w:sz w:val="28"/>
+          <w:szCs w:val="28"/>
+          <w:u w:val="single"/>
+        </w:rPr>
+        <w:t>Definition</w:t>
       </w:r>
     </w:p>
     <w:p>
@@ -5352,7 +5410,7 @@
           <w:sz w:val="24"/>
           <w:szCs w:val="24"/>
         </w:rPr>
-        <w:t xml:space="preserve">In earlier days, all restaurants can use manual ways to store their data and records so maintaining a large amount of data was difficult. They need full function software to maintain their day-to-day life transaction, order, cash transaction, and customer feedback. Because of large data, they need some features or systems which can maintain and store the data or records accurately. The </w:t>
+        <w:t>In earlier days, all restaurants can use manual ways to store their data and records so maintaining a large amount of data was difficult. They need full function software to maintain their day-to-day life transaction, order, cash transaction, an</w:t>
       </w:r>
       <w:r>
         <w:rPr>
@@ -5360,6 +5418,14 @@
           <w:sz w:val="24"/>
           <w:szCs w:val="24"/>
         </w:rPr>
+        <w:t xml:space="preserve">d customer feedback. Because of large data, they need some features or systems which can maintain and store the data or records accurately. The </w:t>
+      </w:r>
+      <w:r>
+        <w:rPr>
+          <w:rFonts w:ascii="Times New Roman" w:eastAsia="Times New Roman" w:hAnsi="Times New Roman" w:cs="Times New Roman"/>
+          <w:sz w:val="24"/>
+          <w:szCs w:val="24"/>
+        </w:rPr>
         <w:t>Billy</w:t>
       </w:r>
       <w:r>
@@ -5379,7 +5445,15 @@
           <w:sz w:val="24"/>
           <w:szCs w:val="24"/>
         </w:rPr>
-        <w:t xml:space="preserve">To remove all the disadvantages of conventional methods, a system is proposed which is </w:t>
+        <w:t>To remove all the disadvantages of conventio</w:t>
+      </w:r>
+      <w:r>
+        <w:rPr>
+          <w:rFonts w:ascii="Times New Roman" w:eastAsia="Times New Roman" w:hAnsi="Times New Roman" w:cs="Times New Roman"/>
+          <w:sz w:val="24"/>
+          <w:szCs w:val="24"/>
+        </w:rPr>
+        <w:t xml:space="preserve">nal methods, a system is proposed which is </w:t>
       </w:r>
       <w:r>
         <w:rPr>
@@ -10111,7 +10185,16 @@
           <w:sz w:val="24"/>
           <w:szCs w:val="24"/>
         </w:rPr>
-        <w:t>To improve the customer service.</w:t>
+        <w:t xml:space="preserve">To improve the customer </w:t>
+      </w:r>
+      <w:r>
+        <w:rPr>
+          <w:rFonts w:ascii="Times New Roman" w:eastAsia="Times New Roman" w:hAnsi="Times New Roman" w:cs="Times New Roman"/>
+          <w:color w:val="000000"/>
+          <w:sz w:val="24"/>
+          <w:szCs w:val="24"/>
+        </w:rPr>
+        <w:t>service.</w:t>
       </w:r>
     </w:p>
     <w:p>
@@ -10513,7 +10596,15 @@
                 <w:sz w:val="24"/>
                 <w:szCs w:val="24"/>
               </w:rPr>
-              <w:t>HDD Space:</w:t>
+              <w:t xml:space="preserve">HDD </w:t>
+            </w:r>
+            <w:r>
+              <w:rPr>
+                <w:rFonts w:ascii="Times New Roman" w:eastAsia="Times New Roman" w:hAnsi="Times New Roman" w:cs="Times New Roman"/>
+                <w:sz w:val="24"/>
+                <w:szCs w:val="24"/>
+              </w:rPr>
+              <w:t>Space:</w:t>
             </w:r>
           </w:p>
         </w:tc>
@@ -10610,6 +10701,14 @@
           <w:szCs w:val="28"/>
         </w:rPr>
       </w:pPr>
+      <w:r>
+        <w:rPr>
+          <w:rFonts w:ascii="Times New Roman" w:eastAsia="Times New Roman" w:hAnsi="Times New Roman" w:cs="Times New Roman"/>
+          <w:sz w:val="28"/>
+          <w:szCs w:val="28"/>
+        </w:rPr>
+        <w:tab/>
+      </w:r>
     </w:p>
     <w:p>
       <w:pPr>
@@ -11203,7 +11302,17 @@
           <w:sz w:val="28"/>
           <w:szCs w:val="28"/>
         </w:rPr>
-        <w:t>Why do we use Spiral Model?</w:t>
+        <w:t xml:space="preserve">Why do </w:t>
+      </w:r>
+      <w:r>
+        <w:rPr>
+          <w:rFonts w:ascii="Times New Roman" w:eastAsia="Times New Roman" w:hAnsi="Times New Roman" w:cs="Times New Roman"/>
+          <w:b/>
+          <w:color w:val="000000"/>
+          <w:sz w:val="28"/>
+          <w:szCs w:val="28"/>
+        </w:rPr>
+        <w:t>we use Spiral Model?</w:t>
       </w:r>
     </w:p>
     <w:p>
@@ -11273,7 +11382,16 @@
           <w:sz w:val="24"/>
           <w:szCs w:val="24"/>
         </w:rPr>
-        <w:t>Provides the potential for rapid development of an increasingly more complex version of the Software.</w:t>
+        <w:t xml:space="preserve">Provides the potential for rapid development of an increasingly more </w:t>
+      </w:r>
+      <w:r>
+        <w:rPr>
+          <w:rFonts w:ascii="Times New Roman" w:eastAsia="Times New Roman" w:hAnsi="Times New Roman" w:cs="Times New Roman"/>
+          <w:color w:val="000000"/>
+          <w:sz w:val="24"/>
+          <w:szCs w:val="24"/>
+        </w:rPr>
+        <w:t>complex version of the Software.</w:t>
       </w:r>
     </w:p>
     <w:p>
@@ -11378,7 +11496,16 @@
           <w:sz w:val="24"/>
           <w:szCs w:val="24"/>
         </w:rPr>
-        <w:t>During later iterations, an increasingly more complete version of the engineered system is produced.</w:t>
+        <w:t>During later iterations, an increasingly more complete version of the engineered</w:t>
+      </w:r>
+      <w:r>
+        <w:rPr>
+          <w:rFonts w:ascii="Times New Roman" w:eastAsia="Times New Roman" w:hAnsi="Times New Roman" w:cs="Times New Roman"/>
+          <w:color w:val="000000"/>
+          <w:sz w:val="24"/>
+          <w:szCs w:val="24"/>
+        </w:rPr>
+        <w:t xml:space="preserve"> system is produced.</w:t>
       </w:r>
     </w:p>
     <w:p>
@@ -11574,7 +11701,15 @@
           <w:sz w:val="24"/>
           <w:szCs w:val="24"/>
         </w:rPr>
-        <w:t>The advantage of using the spiral model is varied. Its design flexibility allows changes to be implemented at several stages of the project.</w:t>
+        <w:t xml:space="preserve">The advantage of using the </w:t>
+      </w:r>
+      <w:r>
+        <w:rPr>
+          <w:rFonts w:ascii="Times New Roman" w:eastAsia="Times New Roman" w:hAnsi="Times New Roman" w:cs="Times New Roman"/>
+          <w:sz w:val="24"/>
+          <w:szCs w:val="24"/>
+        </w:rPr>
+        <w:t>spiral model is varied. Its design flexibility allows changes to be implemented at several stages of the project.</w:t>
       </w:r>
     </w:p>
     <w:p>
@@ -11614,7 +11749,15 @@
           <w:sz w:val="24"/>
           <w:szCs w:val="24"/>
         </w:rPr>
-        <w:t>The developer gains experience and insight by developing prototyping thereby resulting in better implementation of requirements.</w:t>
+        <w:t>The developer gains</w:t>
+      </w:r>
+      <w:r>
+        <w:rPr>
+          <w:rFonts w:ascii="Times New Roman" w:eastAsia="Times New Roman" w:hAnsi="Times New Roman" w:cs="Times New Roman"/>
+          <w:sz w:val="24"/>
+          <w:szCs w:val="24"/>
+        </w:rPr>
+        <w:t xml:space="preserve"> experience and insight by developing prototyping thereby resulting in better implementation of requirements.</w:t>
       </w:r>
     </w:p>
     <w:p>
@@ -18797,7 +18940,25 @@
                 <w:sz w:val="24"/>
                 <w:szCs w:val="24"/>
               </w:rPr>
-              <w:t xml:space="preserve"> id, Item name, Item type, Item description, Item image, Add extra, Added on.</w:t>
+              <w:t xml:space="preserve"> id, Item name, Item type, Item description, Item image, </w:t>
+            </w:r>
+            <w:proofErr w:type="gramStart"/>
+            <w:r>
+              <w:rPr>
+                <w:rFonts w:ascii="Times New Roman" w:hAnsi="Times New Roman" w:cs="Times New Roman"/>
+                <w:sz w:val="24"/>
+                <w:szCs w:val="24"/>
+              </w:rPr>
+              <w:t>Add</w:t>
+            </w:r>
+            <w:proofErr w:type="gramEnd"/>
+            <w:r>
+              <w:rPr>
+                <w:rFonts w:ascii="Times New Roman" w:hAnsi="Times New Roman" w:cs="Times New Roman"/>
+                <w:sz w:val="24"/>
+                <w:szCs w:val="24"/>
+              </w:rPr>
+              <w:t xml:space="preserve"> extra, Added on.</w:t>
             </w:r>
           </w:p>
         </w:tc>
@@ -24533,20 +24694,8 @@
                 <w:szCs w:val="24"/>
                 <w:lang w:val="en"/>
               </w:rPr>
-              <w:t xml:space="preserve">Title, Address, Country, State, City, </w:t>
-            </w:r>
-            <w:proofErr w:type="spellStart"/>
-            <w:r>
-              <w:rPr>
-                <w:rFonts w:ascii="Times New Roman" w:hAnsi="Times New Roman"/>
-                <w:bCs/>
-                <w:sz w:val="24"/>
-                <w:szCs w:val="24"/>
-                <w:lang w:val="en"/>
-              </w:rPr>
-              <w:t>Pincode</w:t>
-            </w:r>
-            <w:proofErr w:type="spellEnd"/>
+              <w:t>Title, Address, Country, State, City, Pincode</w:t>
+            </w:r>
             <w:r>
               <w:rPr>
                 <w:rFonts w:ascii="Times New Roman" w:hAnsi="Times New Roman" w:cs="Times New Roman"/>
@@ -32254,7 +32403,15 @@
                 <w:sz w:val="24"/>
                 <w:szCs w:val="24"/>
               </w:rPr>
-              <w:t>This system prevents spam user attacks and automated software (bots) by using ReCAPTCHA.</w:t>
+              <w:t xml:space="preserve">This system prevents </w:t>
+            </w:r>
+            <w:r>
+              <w:rPr>
+                <w:rFonts w:ascii="Times New Roman" w:eastAsia="Times New Roman" w:hAnsi="Times New Roman" w:cs="Times New Roman"/>
+                <w:sz w:val="24"/>
+                <w:szCs w:val="24"/>
+              </w:rPr>
+              <w:t>spam user attacks and automated software (bots) by using ReCAPTCHA.</w:t>
             </w:r>
           </w:p>
         </w:tc>
@@ -32676,7 +32833,15 @@
                 <w:sz w:val="24"/>
                 <w:szCs w:val="24"/>
               </w:rPr>
-              <w:t>The system has feature translator users can change the website language according to their regional.</w:t>
+              <w:t xml:space="preserve">The system has feature translator users can </w:t>
+            </w:r>
+            <w:r>
+              <w:rPr>
+                <w:rFonts w:ascii="Times New Roman" w:eastAsia="Times New Roman" w:hAnsi="Times New Roman" w:cs="Times New Roman"/>
+                <w:sz w:val="24"/>
+                <w:szCs w:val="24"/>
+              </w:rPr>
+              <w:t>change the website language according to their regional.</w:t>
             </w:r>
           </w:p>
         </w:tc>
@@ -33395,6 +33560,7 @@
       </w:pPr>
       <w:r>
         <w:rPr>
+          <w:noProof/>
           <w:sz w:val="24"/>
           <w:szCs w:val="24"/>
         </w:rPr>
@@ -33675,7 +33841,16 @@
           <w:szCs w:val="28"/>
         </w:rPr>
         <w:lastRenderedPageBreak/>
-        <w:t>Activity Diagram for Change Password</w:t>
+        <w:t xml:space="preserve">Activity </w:t>
+      </w:r>
+      <w:r>
+        <w:rPr>
+          <w:rFonts w:ascii="Times New Roman" w:eastAsia="Times New Roman" w:hAnsi="Times New Roman" w:cs="Times New Roman"/>
+          <w:color w:val="000000"/>
+          <w:sz w:val="28"/>
+          <w:szCs w:val="28"/>
+        </w:rPr>
+        <w:t>Diagram for Change Password</w:t>
       </w:r>
     </w:p>
     <w:p>
@@ -39361,16 +39536,7 @@
           <w:sz w:val="24"/>
           <w:szCs w:val="24"/>
         </w:rPr>
-        <w:t>Video</w:t>
-      </w:r>
-      <w:r>
-        <w:rPr>
-          <w:rFonts w:ascii="Times New Roman" w:eastAsia="Times New Roman" w:hAnsi="Times New Roman" w:cs="Times New Roman"/>
-          <w:color w:val="000000"/>
-          <w:sz w:val="24"/>
-          <w:szCs w:val="24"/>
-        </w:rPr>
-        <w:t xml:space="preserve"> Referred:</w:t>
+        <w:t>Video Referred:</w:t>
       </w:r>
     </w:p>
     <w:p>
@@ -39569,6 +39735,7 @@
           <w:t xml:space="preserve"> </w:t>
         </w:r>
         <w:proofErr w:type="spellStart"/>
+        <w:proofErr w:type="gramStart"/>
         <w:r>
           <w:rPr>
             <w:rFonts w:ascii="Times New Roman" w:eastAsia="Times New Roman" w:hAnsi="Times New Roman" w:cs="Times New Roman"/>
@@ -39580,6 +39747,7 @@
           <w:t>items,Change</w:t>
         </w:r>
         <w:proofErr w:type="spellEnd"/>
+        <w:proofErr w:type="gramEnd"/>
         <w:r>
           <w:rPr>
             <w:rFonts w:ascii="Times New Roman" w:eastAsia="Times New Roman" w:hAnsi="Times New Roman" w:cs="Times New Roman"/>
@@ -39681,7 +39849,27 @@
             <w:sz w:val="24"/>
             <w:szCs w:val="24"/>
           </w:rPr>
-          <w:t xml:space="preserve">How To Order Food From </w:t>
+          <w:t xml:space="preserve">How To Order Food </w:t>
+        </w:r>
+        <w:proofErr w:type="gramStart"/>
+        <w:r>
+          <w:rPr>
+            <w:rStyle w:val="Hyperlink"/>
+            <w:rFonts w:ascii="Times New Roman" w:eastAsia="Times New Roman" w:hAnsi="Times New Roman" w:cs="Times New Roman"/>
+            <w:sz w:val="24"/>
+            <w:szCs w:val="24"/>
+          </w:rPr>
+          <w:t>From</w:t>
+        </w:r>
+        <w:proofErr w:type="gramEnd"/>
+        <w:r>
+          <w:rPr>
+            <w:rStyle w:val="Hyperlink"/>
+            <w:rFonts w:ascii="Times New Roman" w:eastAsia="Times New Roman" w:hAnsi="Times New Roman" w:cs="Times New Roman"/>
+            <w:sz w:val="24"/>
+            <w:szCs w:val="24"/>
+          </w:rPr>
+          <w:t xml:space="preserve"> </w:t>
         </w:r>
         <w:proofErr w:type="spellStart"/>
         <w:r>
@@ -45964,28 +46152,28 @@
 </file>
 
 <file path=customXml/item1.xml><?xml version="1.0" encoding="utf-8"?>
+<b:Sources xmlns:b="http://schemas.openxmlformats.org/officeDocument/2006/bibliography" xmlns="http://schemas.openxmlformats.org/officeDocument/2006/bibliography" SelectedStyle="\APASixthEditionOfficeOnline.xsl" StyleName="APA" Version="6"/>
+</file>
+
+<file path=customXml/item2.xml><?xml version="1.0" encoding="utf-8"?>
 <go:gDocsCustomXmlDataStorage xmlns:go="http://customooxmlschemas.google.com/" xmlns:r="http://schemas.openxmlformats.org/officeDocument/2006/relationships">
   <go:docsCustomData xmlns:go="http://customooxmlschemas.google.com/" roundtripDataSignature="AMtx7mjBPr+wNNpkSVMXK+hkXp7UEzpHyA==">AMUW2mXpbkaEn2GZHvoVV5VHdqEAsiNqUfgqr6HDrykHLao4RJDKZY+O3rn0v78nVe7fFqAQ0dztVWSOrbiAfr8/QaTHX7eDordAijH7Su8EJNhJgXKYaUNUZnXdyk+oZoxu/lNQegWK90Jmeeow6z8quQBmxW6lhf+fgL2e7ewHC5N+CrPwh3pSL4I8Tt9xnotDTvSjST1ysn6x6Ir6eKOawqQZ/Tzalqcj0POcXjUkmS5cnd9Ha2F9158CGI/BLWDNGhBFkv97</go:docsCustomData>
 </go:gDocsCustomXmlDataStorage>
 </file>
 
-<file path=customXml/item2.xml><?xml version="1.0" encoding="utf-8"?>
-<b:Sources xmlns:b="http://schemas.openxmlformats.org/officeDocument/2006/bibliography" xmlns="http://schemas.openxmlformats.org/officeDocument/2006/bibliography" SelectedStyle="\APASixthEditionOfficeOnline.xsl" StyleName="APA" Version="6"/>
+<file path=customXml/itemProps1.xml><?xml version="1.0" encoding="utf-8"?>
+<ds:datastoreItem xmlns:ds="http://schemas.openxmlformats.org/officeDocument/2006/customXml" ds:itemID="{5D735D70-2587-4B20-8DC0-625DFAF1C04D}">
+  <ds:schemaRefs>
+    <ds:schemaRef ds:uri="http://schemas.openxmlformats.org/officeDocument/2006/bibliography"/>
+  </ds:schemaRefs>
+</ds:datastoreItem>
 </file>
 
-<file path=customXml/itemProps1.xml><?xml version="1.0" encoding="utf-8"?>
+<file path=customXml/itemProps2.xml><?xml version="1.0" encoding="utf-8"?>
 <ds:datastoreItem xmlns:ds="http://schemas.openxmlformats.org/officeDocument/2006/customXml" ds:itemID="{11111111-1234-1234-1234-123412341234}">
   <ds:schemaRefs>
     <ds:schemaRef ds:uri="http://customooxmlschemas.google.com/"/>
     <ds:schemaRef ds:uri="http://schemas.openxmlformats.org/officeDocument/2006/relationships"/>
   </ds:schemaRefs>
 </ds:datastoreItem>
-</file>
-
-<file path=customXml/itemProps2.xml><?xml version="1.0" encoding="utf-8"?>
-<ds:datastoreItem xmlns:ds="http://schemas.openxmlformats.org/officeDocument/2006/customXml" ds:itemID="{5D735D70-2587-4B20-8DC0-625DFAF1C04D}">
-  <ds:schemaRefs>
-    <ds:schemaRef ds:uri="http://schemas.openxmlformats.org/officeDocument/2006/bibliography"/>
-  </ds:schemaRefs>
-</ds:datastoreItem>
 </file>
</xml_diff>